<commit_message>
tilføj use case beskrivelser
</commit_message>
<xml_diff>
--- a/Diagrammer/Sydvest-bo Use Case Beskrivelser.docx
+++ b/Diagrammer/Sydvest-bo Use Case Beskrivelser.docx
@@ -1370,14 +1370,7 @@
                 <w:sz w:val="28"/>
                 <w:szCs w:val="28"/>
               </w:rPr>
-              <w:t>Sletning</w:t>
-            </w:r>
-            <w:r>
-              <w:rPr>
-                <w:sz w:val="28"/>
-                <w:szCs w:val="28"/>
-              </w:rPr>
-              <w:t xml:space="preserve"> af eksisterende sommerhusejer</w:t>
+              <w:t>Sletning af eksisterende sommerhusejer</w:t>
             </w:r>
           </w:p>
         </w:tc>
@@ -1556,21 +1549,7 @@
                 <w:sz w:val="28"/>
                 <w:szCs w:val="28"/>
               </w:rPr>
-              <w:t xml:space="preserve">At </w:t>
-            </w:r>
-            <w:r>
-              <w:rPr>
-                <w:sz w:val="28"/>
-                <w:szCs w:val="28"/>
-              </w:rPr>
-              <w:t>slette</w:t>
-            </w:r>
-            <w:r>
-              <w:rPr>
-                <w:sz w:val="28"/>
-                <w:szCs w:val="28"/>
-              </w:rPr>
-              <w:t xml:space="preserve"> en eksisterende sommerhusejer</w:t>
+              <w:t>At slette en eksisterende sommerhusejer</w:t>
             </w:r>
           </w:p>
         </w:tc>
@@ -1623,14 +1602,7 @@
                 <w:sz w:val="28"/>
                 <w:szCs w:val="28"/>
               </w:rPr>
-              <w:t xml:space="preserve">En sommerhusejer </w:t>
-            </w:r>
-            <w:r>
-              <w:rPr>
-                <w:sz w:val="28"/>
-                <w:szCs w:val="28"/>
-              </w:rPr>
-              <w:t>skal slettes</w:t>
+              <w:t>En sommerhusejer skal slettes</w:t>
             </w:r>
           </w:p>
         </w:tc>
@@ -1736,14 +1708,7 @@
                 <w:sz w:val="28"/>
                 <w:szCs w:val="28"/>
               </w:rPr>
-              <w:t xml:space="preserve">Sommerhusejeren er blevet </w:t>
-            </w:r>
-            <w:r>
-              <w:rPr>
-                <w:sz w:val="28"/>
-                <w:szCs w:val="28"/>
-              </w:rPr>
-              <w:t>fjernet fra systemet</w:t>
+              <w:t>Sommerhusejeren er blevet fjernet fra systemet</w:t>
             </w:r>
           </w:p>
         </w:tc>
@@ -2562,14 +2527,7 @@
                 <w:sz w:val="28"/>
                 <w:szCs w:val="28"/>
               </w:rPr>
-              <w:t>Redigering</w:t>
-            </w:r>
-            <w:r>
-              <w:rPr>
-                <w:sz w:val="28"/>
-                <w:szCs w:val="28"/>
-              </w:rPr>
-              <w:t xml:space="preserve"> af sommerhus</w:t>
+              <w:t>Redigering af sommerhus</w:t>
             </w:r>
           </w:p>
         </w:tc>
@@ -2748,28 +2706,7 @@
                 <w:sz w:val="28"/>
                 <w:szCs w:val="28"/>
               </w:rPr>
-              <w:t xml:space="preserve">At </w:t>
-            </w:r>
-            <w:r>
-              <w:rPr>
-                <w:sz w:val="28"/>
-                <w:szCs w:val="28"/>
-              </w:rPr>
-              <w:t>redigere</w:t>
-            </w:r>
-            <w:r>
-              <w:rPr>
-                <w:sz w:val="28"/>
-                <w:szCs w:val="28"/>
-              </w:rPr>
-              <w:t xml:space="preserve"> et sommerhus</w:t>
-            </w:r>
-            <w:r>
-              <w:rPr>
-                <w:sz w:val="28"/>
-                <w:szCs w:val="28"/>
-              </w:rPr>
-              <w:t>’ oplysninger</w:t>
+              <w:t>At redigere et sommerhus’ oplysninger</w:t>
             </w:r>
           </w:p>
         </w:tc>
@@ -2822,14 +2759,7 @@
                 <w:sz w:val="28"/>
                 <w:szCs w:val="28"/>
               </w:rPr>
-              <w:t>Et somme</w:t>
-            </w:r>
-            <w:r>
-              <w:rPr>
-                <w:sz w:val="28"/>
-                <w:szCs w:val="28"/>
-              </w:rPr>
-              <w:t>rhus har skiftet oplysninger</w:t>
+              <w:t>Et sommerhus har skiftet oplysninger</w:t>
             </w:r>
           </w:p>
         </w:tc>
@@ -3214,14 +3144,7 @@
                 <w:sz w:val="28"/>
                 <w:szCs w:val="28"/>
               </w:rPr>
-              <w:t>Sletning</w:t>
-            </w:r>
-            <w:r>
-              <w:rPr>
-                <w:sz w:val="28"/>
-                <w:szCs w:val="28"/>
-              </w:rPr>
-              <w:t xml:space="preserve"> af sommerhus</w:t>
+              <w:t>Sletning af sommerhus</w:t>
             </w:r>
           </w:p>
         </w:tc>
@@ -3400,21 +3323,7 @@
                 <w:sz w:val="28"/>
                 <w:szCs w:val="28"/>
               </w:rPr>
-              <w:t xml:space="preserve">At </w:t>
-            </w:r>
-            <w:r>
-              <w:rPr>
-                <w:sz w:val="28"/>
-                <w:szCs w:val="28"/>
-              </w:rPr>
-              <w:t>slette</w:t>
-            </w:r>
-            <w:r>
-              <w:rPr>
-                <w:sz w:val="28"/>
-                <w:szCs w:val="28"/>
-              </w:rPr>
-              <w:t xml:space="preserve"> et sommerhus</w:t>
+              <w:t>At slette et sommerhus</w:t>
             </w:r>
           </w:p>
         </w:tc>
@@ -3467,28 +3376,7 @@
                 <w:sz w:val="28"/>
                 <w:szCs w:val="28"/>
               </w:rPr>
-              <w:t xml:space="preserve">Et sommerhus skal </w:t>
-            </w:r>
-            <w:r>
-              <w:rPr>
-                <w:sz w:val="28"/>
-                <w:szCs w:val="28"/>
-              </w:rPr>
-              <w:t>fjernes</w:t>
-            </w:r>
-            <w:r>
-              <w:rPr>
-                <w:sz w:val="28"/>
-                <w:szCs w:val="28"/>
-              </w:rPr>
-              <w:t xml:space="preserve"> </w:t>
-            </w:r>
-            <w:r>
-              <w:rPr>
-                <w:sz w:val="28"/>
-                <w:szCs w:val="28"/>
-              </w:rPr>
-              <w:t>fra systemet</w:t>
+              <w:t>Et sommerhus skal fjernes fra systemet</w:t>
             </w:r>
           </w:p>
         </w:tc>
@@ -4217,9 +4105,77 @@
           </w:tcPr>
           <w:p>
             <w:pPr>
+              <w:pStyle w:val="ListParagraph"/>
               <w:numPr>
                 <w:ilvl w:val="0"/>
-                <w:numId w:val="4"/>
+                <w:numId w:val="10"/>
+              </w:numPr>
+              <w:rPr>
+                <w:sz w:val="28"/>
+                <w:szCs w:val="28"/>
+              </w:rPr>
+            </w:pPr>
+            <w:r>
+              <w:rPr>
+                <w:sz w:val="28"/>
+                <w:szCs w:val="28"/>
+              </w:rPr>
+              <w:t>[</w:t>
+            </w:r>
+            <w:r>
+              <w:rPr>
+                <w:sz w:val="28"/>
+                <w:szCs w:val="28"/>
+              </w:rPr>
+              <w:t>Reservationer</w:t>
+            </w:r>
+            <w:r>
+              <w:rPr>
+                <w:sz w:val="28"/>
+                <w:szCs w:val="28"/>
+              </w:rPr>
+              <w:t>] menuen er valgt</w:t>
+            </w:r>
+          </w:p>
+          <w:p>
+            <w:pPr>
+              <w:pStyle w:val="ListParagraph"/>
+              <w:numPr>
+                <w:ilvl w:val="0"/>
+                <w:numId w:val="10"/>
+              </w:numPr>
+              <w:rPr>
+                <w:sz w:val="28"/>
+                <w:szCs w:val="28"/>
+              </w:rPr>
+            </w:pPr>
+            <w:r>
+              <w:rPr>
+                <w:sz w:val="28"/>
+                <w:szCs w:val="28"/>
+              </w:rPr>
+              <w:t>[</w:t>
+            </w:r>
+            <w:r>
+              <w:rPr>
+                <w:sz w:val="28"/>
+                <w:szCs w:val="28"/>
+              </w:rPr>
+              <w:t>Opret reservation</w:t>
+            </w:r>
+            <w:r>
+              <w:rPr>
+                <w:sz w:val="28"/>
+                <w:szCs w:val="28"/>
+              </w:rPr>
+              <w:t>] er valgt</w:t>
+            </w:r>
+          </w:p>
+          <w:p>
+            <w:pPr>
+              <w:numPr>
+                <w:ilvl w:val="0"/>
+                <w:numId w:val="10"/>
               </w:numPr>
               <w:contextualSpacing/>
               <w:rPr>
@@ -4232,117 +4188,49 @@
                 <w:sz w:val="28"/>
                 <w:szCs w:val="28"/>
               </w:rPr>
-              <w:t>[</w:t>
-            </w:r>
-            <w:r>
-              <w:rPr>
-                <w:sz w:val="28"/>
-                <w:szCs w:val="28"/>
-              </w:rPr>
-              <w:t>Reservationer</w:t>
-            </w:r>
-            <w:r>
-              <w:rPr>
-                <w:sz w:val="28"/>
-                <w:szCs w:val="28"/>
-              </w:rPr>
-              <w:t>] menuen er valgt</w:t>
+              <w:t>Adresse</w:t>
+            </w:r>
+            <w:r>
+              <w:rPr>
+                <w:sz w:val="28"/>
+                <w:szCs w:val="28"/>
+              </w:rPr>
+              <w:t xml:space="preserve">, </w:t>
+            </w:r>
+            <w:r>
+              <w:rPr>
+                <w:sz w:val="28"/>
+                <w:szCs w:val="28"/>
+              </w:rPr>
+              <w:t>tidspunkt</w:t>
+            </w:r>
+            <w:r>
+              <w:rPr>
+                <w:sz w:val="28"/>
+                <w:szCs w:val="28"/>
+              </w:rPr>
+              <w:t xml:space="preserve">, </w:t>
+            </w:r>
+            <w:r>
+              <w:rPr>
+                <w:sz w:val="28"/>
+                <w:szCs w:val="28"/>
+              </w:rPr>
+              <w:t>sæson, kunde, kunde telefon</w:t>
+            </w:r>
+            <w:r>
+              <w:rPr>
+                <w:sz w:val="28"/>
+                <w:szCs w:val="28"/>
+              </w:rPr>
+              <w:t>, er tastet ind i de ledige felter</w:t>
             </w:r>
           </w:p>
           <w:p>
             <w:pPr>
               <w:numPr>
                 <w:ilvl w:val="0"/>
-                <w:numId w:val="4"/>
-              </w:numPr>
-              <w:contextualSpacing/>
-              <w:rPr>
-                <w:sz w:val="28"/>
-                <w:szCs w:val="28"/>
-              </w:rPr>
-            </w:pPr>
-            <w:r>
-              <w:rPr>
-                <w:sz w:val="28"/>
-                <w:szCs w:val="28"/>
-              </w:rPr>
-              <w:t>[</w:t>
-            </w:r>
-            <w:r>
-              <w:rPr>
-                <w:sz w:val="28"/>
-                <w:szCs w:val="28"/>
-              </w:rPr>
-              <w:t>Opret reservation</w:t>
-            </w:r>
-            <w:r>
-              <w:rPr>
-                <w:sz w:val="28"/>
-                <w:szCs w:val="28"/>
-              </w:rPr>
-              <w:t>] er valgt</w:t>
-            </w:r>
-          </w:p>
-          <w:p>
-            <w:pPr>
-              <w:numPr>
-                <w:ilvl w:val="0"/>
-                <w:numId w:val="4"/>
-              </w:numPr>
-              <w:contextualSpacing/>
-              <w:rPr>
-                <w:sz w:val="28"/>
-                <w:szCs w:val="28"/>
-              </w:rPr>
-            </w:pPr>
-            <w:r>
-              <w:rPr>
-                <w:sz w:val="28"/>
-                <w:szCs w:val="28"/>
-              </w:rPr>
-              <w:t>Adresse</w:t>
-            </w:r>
-            <w:r>
-              <w:rPr>
-                <w:sz w:val="28"/>
-                <w:szCs w:val="28"/>
-              </w:rPr>
-              <w:t xml:space="preserve">, </w:t>
-            </w:r>
-            <w:r>
-              <w:rPr>
-                <w:sz w:val="28"/>
-                <w:szCs w:val="28"/>
-              </w:rPr>
-              <w:t>tidspunkt</w:t>
-            </w:r>
-            <w:r>
-              <w:rPr>
-                <w:sz w:val="28"/>
-                <w:szCs w:val="28"/>
-              </w:rPr>
-              <w:t xml:space="preserve">, </w:t>
-            </w:r>
-            <w:r>
-              <w:rPr>
-                <w:sz w:val="28"/>
-                <w:szCs w:val="28"/>
-              </w:rPr>
-              <w:t>sæson, kunde, kunde telefon</w:t>
-            </w:r>
-            <w:r>
-              <w:rPr>
-                <w:sz w:val="28"/>
-                <w:szCs w:val="28"/>
-              </w:rPr>
-              <w:t>, er tastet ind i de ledige felter</w:t>
-            </w:r>
-          </w:p>
-          <w:p>
-            <w:pPr>
-              <w:numPr>
-                <w:ilvl w:val="0"/>
-                <w:numId w:val="4"/>
+                <w:numId w:val="10"/>
               </w:numPr>
               <w:contextualSpacing/>
               <w:rPr>
@@ -4863,11 +4751,11 @@
           </w:tcPr>
           <w:p>
             <w:pPr>
+              <w:pStyle w:val="ListParagraph"/>
               <w:numPr>
                 <w:ilvl w:val="0"/>
-                <w:numId w:val="5"/>
+                <w:numId w:val="12"/>
               </w:numPr>
-              <w:contextualSpacing/>
               <w:rPr>
                 <w:sz w:val="28"/>
                 <w:szCs w:val="28"/>
@@ -4897,11 +4785,11 @@
           </w:p>
           <w:p>
             <w:pPr>
+              <w:pStyle w:val="ListParagraph"/>
               <w:numPr>
                 <w:ilvl w:val="0"/>
-                <w:numId w:val="5"/>
+                <w:numId w:val="12"/>
               </w:numPr>
-              <w:contextualSpacing/>
               <w:rPr>
                 <w:sz w:val="28"/>
                 <w:szCs w:val="28"/>
@@ -4931,11 +4819,11 @@
           </w:p>
           <w:p>
             <w:pPr>
+              <w:pStyle w:val="ListParagraph"/>
               <w:numPr>
                 <w:ilvl w:val="0"/>
-                <w:numId w:val="5"/>
+                <w:numId w:val="12"/>
               </w:numPr>
-              <w:contextualSpacing/>
               <w:rPr>
                 <w:sz w:val="28"/>
                 <w:szCs w:val="28"/>
@@ -4951,11 +4839,11 @@
           </w:p>
           <w:p>
             <w:pPr>
+              <w:pStyle w:val="ListParagraph"/>
               <w:numPr>
                 <w:ilvl w:val="0"/>
-                <w:numId w:val="5"/>
+                <w:numId w:val="12"/>
               </w:numPr>
-              <w:contextualSpacing/>
               <w:rPr>
                 <w:sz w:val="28"/>
                 <w:szCs w:val="28"/>
@@ -4971,11 +4859,11 @@
           </w:p>
           <w:p>
             <w:pPr>
+              <w:pStyle w:val="ListParagraph"/>
               <w:numPr>
                 <w:ilvl w:val="0"/>
-                <w:numId w:val="5"/>
+                <w:numId w:val="12"/>
               </w:numPr>
-              <w:contextualSpacing/>
               <w:rPr>
                 <w:sz w:val="28"/>
                 <w:szCs w:val="28"/>
@@ -5508,9 +5396,701 @@
           </w:tcPr>
           <w:p>
             <w:pPr>
+              <w:pStyle w:val="ListParagraph"/>
               <w:numPr>
                 <w:ilvl w:val="0"/>
-                <w:numId w:val="6"/>
+                <w:numId w:val="13"/>
+              </w:numPr>
+              <w:rPr>
+                <w:sz w:val="28"/>
+                <w:szCs w:val="28"/>
+              </w:rPr>
+            </w:pPr>
+            <w:r>
+              <w:rPr>
+                <w:sz w:val="28"/>
+                <w:szCs w:val="28"/>
+              </w:rPr>
+              <w:t>[</w:t>
+            </w:r>
+            <w:r>
+              <w:rPr>
+                <w:sz w:val="28"/>
+                <w:szCs w:val="28"/>
+              </w:rPr>
+              <w:t>Reservationer</w:t>
+            </w:r>
+            <w:r>
+              <w:rPr>
+                <w:sz w:val="28"/>
+                <w:szCs w:val="28"/>
+              </w:rPr>
+              <w:t>] menuen er valgt</w:t>
+            </w:r>
+          </w:p>
+          <w:p>
+            <w:pPr>
+              <w:pStyle w:val="ListParagraph"/>
+              <w:numPr>
+                <w:ilvl w:val="0"/>
+                <w:numId w:val="13"/>
+              </w:numPr>
+              <w:rPr>
+                <w:sz w:val="28"/>
+                <w:szCs w:val="28"/>
+              </w:rPr>
+            </w:pPr>
+            <w:r>
+              <w:rPr>
+                <w:sz w:val="28"/>
+                <w:szCs w:val="28"/>
+              </w:rPr>
+              <w:t>[</w:t>
+            </w:r>
+            <w:r>
+              <w:rPr>
+                <w:sz w:val="28"/>
+                <w:szCs w:val="28"/>
+              </w:rPr>
+              <w:t>Reservation</w:t>
+            </w:r>
+            <w:r>
+              <w:rPr>
+                <w:sz w:val="28"/>
+                <w:szCs w:val="28"/>
+              </w:rPr>
+              <w:t>] er valgt</w:t>
+            </w:r>
+          </w:p>
+          <w:p>
+            <w:pPr>
+              <w:pStyle w:val="ListParagraph"/>
+              <w:numPr>
+                <w:ilvl w:val="0"/>
+                <w:numId w:val="13"/>
+              </w:numPr>
+              <w:rPr>
+                <w:sz w:val="28"/>
+                <w:szCs w:val="28"/>
+              </w:rPr>
+            </w:pPr>
+            <w:r>
+              <w:rPr>
+                <w:sz w:val="28"/>
+                <w:szCs w:val="28"/>
+              </w:rPr>
+              <w:t xml:space="preserve">[Slet </w:t>
+            </w:r>
+            <w:r>
+              <w:rPr>
+                <w:sz w:val="28"/>
+                <w:szCs w:val="28"/>
+              </w:rPr>
+              <w:t>reservation</w:t>
+            </w:r>
+            <w:r>
+              <w:rPr>
+                <w:sz w:val="28"/>
+                <w:szCs w:val="28"/>
+              </w:rPr>
+              <w:t>] knappen er valgt</w:t>
+            </w:r>
+          </w:p>
+          <w:p>
+            <w:pPr>
+              <w:pStyle w:val="ListParagraph"/>
+              <w:numPr>
+                <w:ilvl w:val="0"/>
+                <w:numId w:val="13"/>
+              </w:numPr>
+              <w:rPr>
+                <w:sz w:val="28"/>
+                <w:szCs w:val="28"/>
+              </w:rPr>
+            </w:pPr>
+            <w:r>
+              <w:rPr>
+                <w:sz w:val="28"/>
+                <w:szCs w:val="28"/>
+              </w:rPr>
+              <w:t>En boks spørger ”Er du sikker?” [Ja] er valgt</w:t>
+            </w:r>
+          </w:p>
+        </w:tc>
+      </w:tr>
+      <w:tr>
+        <w:tc>
+          <w:tcPr>
+            <w:tcW w:w="2405" w:type="dxa"/>
+          </w:tcPr>
+          <w:p>
+            <w:pPr>
+              <w:jc w:val="right"/>
+              <w:rPr>
+                <w:sz w:val="28"/>
+                <w:szCs w:val="28"/>
+              </w:rPr>
+            </w:pPr>
+            <w:r>
+              <w:rPr>
+                <w:sz w:val="28"/>
+                <w:szCs w:val="28"/>
+              </w:rPr>
+              <w:t>Alternative Flow:</w:t>
+            </w:r>
+          </w:p>
+        </w:tc>
+        <w:tc>
+          <w:tcPr>
+            <w:tcW w:w="7223" w:type="dxa"/>
+            <w:gridSpan w:val="3"/>
+          </w:tcPr>
+          <w:p>
+            <w:pPr>
+              <w:rPr>
+                <w:sz w:val="28"/>
+                <w:szCs w:val="28"/>
+              </w:rPr>
+            </w:pPr>
+          </w:p>
+        </w:tc>
+      </w:tr>
+    </w:tbl>
+    <w:p>
+      <w:pPr>
+        <w:spacing w:after="0"/>
+      </w:pPr>
+    </w:p>
+    <w:p>
+      <w:r>
+        <w:br w:type="page"/>
+      </w:r>
+    </w:p>
+    <w:tbl>
+      <w:tblPr>
+        <w:tblStyle w:val="TableGrid1"/>
+        <w:tblW w:w="0" w:type="auto"/>
+        <w:tblLook w:val="04A0" w:firstRow="1" w:lastRow="0" w:firstColumn="1" w:lastColumn="0" w:noHBand="0" w:noVBand="1"/>
+      </w:tblPr>
+      <w:tblGrid>
+        <w:gridCol w:w="2405"/>
+        <w:gridCol w:w="2977"/>
+        <w:gridCol w:w="2410"/>
+        <w:gridCol w:w="1836"/>
+      </w:tblGrid>
+      <w:tr>
+        <w:tc>
+          <w:tcPr>
+            <w:tcW w:w="2405" w:type="dxa"/>
+          </w:tcPr>
+          <w:p>
+            <w:pPr>
+              <w:jc w:val="right"/>
+              <w:rPr>
+                <w:sz w:val="28"/>
+                <w:szCs w:val="28"/>
+              </w:rPr>
+            </w:pPr>
+            <w:proofErr w:type="spellStart"/>
+            <w:r>
+              <w:rPr>
+                <w:sz w:val="28"/>
+                <w:szCs w:val="28"/>
+              </w:rPr>
+              <w:lastRenderedPageBreak/>
+              <w:t>Use</w:t>
+            </w:r>
+            <w:proofErr w:type="spellEnd"/>
+            <w:r>
+              <w:rPr>
+                <w:sz w:val="28"/>
+                <w:szCs w:val="28"/>
+              </w:rPr>
+              <w:t xml:space="preserve"> Case:</w:t>
+            </w:r>
+          </w:p>
+        </w:tc>
+        <w:tc>
+          <w:tcPr>
+            <w:tcW w:w="7223" w:type="dxa"/>
+            <w:gridSpan w:val="3"/>
+          </w:tcPr>
+          <w:p>
+            <w:pPr>
+              <w:rPr>
+                <w:sz w:val="28"/>
+                <w:szCs w:val="28"/>
+              </w:rPr>
+            </w:pPr>
+            <w:r>
+              <w:rPr>
+                <w:sz w:val="28"/>
+                <w:szCs w:val="28"/>
+              </w:rPr>
+              <w:t xml:space="preserve">Oprettelse af </w:t>
+            </w:r>
+            <w:r>
+              <w:rPr>
+                <w:sz w:val="28"/>
+                <w:szCs w:val="28"/>
+              </w:rPr>
+              <w:t>udlejningskonsulenter</w:t>
+            </w:r>
+          </w:p>
+        </w:tc>
+      </w:tr>
+      <w:tr>
+        <w:tc>
+          <w:tcPr>
+            <w:tcW w:w="2405" w:type="dxa"/>
+          </w:tcPr>
+          <w:p>
+            <w:pPr>
+              <w:jc w:val="right"/>
+              <w:rPr>
+                <w:sz w:val="28"/>
+                <w:szCs w:val="28"/>
+              </w:rPr>
+            </w:pPr>
+            <w:proofErr w:type="spellStart"/>
+            <w:r>
+              <w:rPr>
+                <w:sz w:val="28"/>
+                <w:szCs w:val="28"/>
+              </w:rPr>
+              <w:t>Primary</w:t>
+            </w:r>
+            <w:proofErr w:type="spellEnd"/>
+            <w:r>
+              <w:rPr>
+                <w:sz w:val="28"/>
+                <w:szCs w:val="28"/>
+              </w:rPr>
+              <w:t xml:space="preserve"> </w:t>
+            </w:r>
+            <w:proofErr w:type="spellStart"/>
+            <w:r>
+              <w:rPr>
+                <w:sz w:val="28"/>
+                <w:szCs w:val="28"/>
+              </w:rPr>
+              <w:t>Actor</w:t>
+            </w:r>
+            <w:proofErr w:type="spellEnd"/>
+            <w:r>
+              <w:rPr>
+                <w:sz w:val="28"/>
+                <w:szCs w:val="28"/>
+              </w:rPr>
+              <w:t>:</w:t>
+            </w:r>
+          </w:p>
+        </w:tc>
+        <w:tc>
+          <w:tcPr>
+            <w:tcW w:w="2977" w:type="dxa"/>
+          </w:tcPr>
+          <w:p>
+            <w:pPr>
+              <w:rPr>
+                <w:sz w:val="28"/>
+                <w:szCs w:val="28"/>
+              </w:rPr>
+            </w:pPr>
+            <w:r>
+              <w:rPr>
+                <w:sz w:val="28"/>
+                <w:szCs w:val="28"/>
+              </w:rPr>
+              <w:t>Administrator</w:t>
+            </w:r>
+          </w:p>
+        </w:tc>
+        <w:tc>
+          <w:tcPr>
+            <w:tcW w:w="2410" w:type="dxa"/>
+          </w:tcPr>
+          <w:p>
+            <w:pPr>
+              <w:rPr>
+                <w:sz w:val="28"/>
+                <w:szCs w:val="28"/>
+              </w:rPr>
+            </w:pPr>
+            <w:proofErr w:type="spellStart"/>
+            <w:r>
+              <w:rPr>
+                <w:sz w:val="28"/>
+                <w:szCs w:val="28"/>
+              </w:rPr>
+              <w:t>Secondary</w:t>
+            </w:r>
+            <w:proofErr w:type="spellEnd"/>
+            <w:r>
+              <w:rPr>
+                <w:sz w:val="28"/>
+                <w:szCs w:val="28"/>
+              </w:rPr>
+              <w:t xml:space="preserve"> </w:t>
+            </w:r>
+            <w:proofErr w:type="spellStart"/>
+            <w:r>
+              <w:rPr>
+                <w:sz w:val="28"/>
+                <w:szCs w:val="28"/>
+              </w:rPr>
+              <w:t>Actors</w:t>
+            </w:r>
+            <w:proofErr w:type="spellEnd"/>
+            <w:r>
+              <w:rPr>
+                <w:sz w:val="28"/>
+                <w:szCs w:val="28"/>
+              </w:rPr>
+              <w:t>:</w:t>
+            </w:r>
+          </w:p>
+        </w:tc>
+        <w:tc>
+          <w:tcPr>
+            <w:tcW w:w="1836" w:type="dxa"/>
+          </w:tcPr>
+          <w:p>
+            <w:pPr>
+              <w:rPr>
+                <w:sz w:val="28"/>
+                <w:szCs w:val="28"/>
+              </w:rPr>
+            </w:pPr>
+          </w:p>
+        </w:tc>
+      </w:tr>
+      <w:tr>
+        <w:tc>
+          <w:tcPr>
+            <w:tcW w:w="2405" w:type="dxa"/>
+          </w:tcPr>
+          <w:p>
+            <w:pPr>
+              <w:jc w:val="right"/>
+              <w:rPr>
+                <w:sz w:val="28"/>
+                <w:szCs w:val="28"/>
+              </w:rPr>
+            </w:pPr>
+            <w:proofErr w:type="spellStart"/>
+            <w:r>
+              <w:rPr>
+                <w:sz w:val="28"/>
+                <w:szCs w:val="28"/>
+              </w:rPr>
+              <w:t>Goal</w:t>
+            </w:r>
+            <w:proofErr w:type="spellEnd"/>
+            <w:r>
+              <w:rPr>
+                <w:sz w:val="28"/>
+                <w:szCs w:val="28"/>
+              </w:rPr>
+              <w:t>:</w:t>
+            </w:r>
+          </w:p>
+        </w:tc>
+        <w:tc>
+          <w:tcPr>
+            <w:tcW w:w="7223" w:type="dxa"/>
+            <w:gridSpan w:val="3"/>
+          </w:tcPr>
+          <w:p>
+            <w:pPr>
+              <w:rPr>
+                <w:sz w:val="28"/>
+                <w:szCs w:val="28"/>
+              </w:rPr>
+            </w:pPr>
+            <w:r>
+              <w:rPr>
+                <w:sz w:val="28"/>
+                <w:szCs w:val="28"/>
+              </w:rPr>
+              <w:t xml:space="preserve">At </w:t>
+            </w:r>
+            <w:r>
+              <w:rPr>
+                <w:sz w:val="28"/>
+                <w:szCs w:val="28"/>
+              </w:rPr>
+              <w:t>oprette en udlejningskonsulent</w:t>
+            </w:r>
+          </w:p>
+        </w:tc>
+      </w:tr>
+      <w:tr>
+        <w:tc>
+          <w:tcPr>
+            <w:tcW w:w="2405" w:type="dxa"/>
+          </w:tcPr>
+          <w:p>
+            <w:pPr>
+              <w:jc w:val="right"/>
+              <w:rPr>
+                <w:sz w:val="28"/>
+                <w:szCs w:val="28"/>
+              </w:rPr>
+            </w:pPr>
+            <w:proofErr w:type="spellStart"/>
+            <w:r>
+              <w:rPr>
+                <w:sz w:val="28"/>
+                <w:szCs w:val="28"/>
+              </w:rPr>
+              <w:t>Instigator</w:t>
+            </w:r>
+            <w:proofErr w:type="spellEnd"/>
+            <w:r>
+              <w:rPr>
+                <w:sz w:val="28"/>
+                <w:szCs w:val="28"/>
+              </w:rPr>
+              <w:t>:</w:t>
+            </w:r>
+          </w:p>
+        </w:tc>
+        <w:tc>
+          <w:tcPr>
+            <w:tcW w:w="7223" w:type="dxa"/>
+            <w:gridSpan w:val="3"/>
+          </w:tcPr>
+          <w:p>
+            <w:pPr>
+              <w:rPr>
+                <w:sz w:val="28"/>
+                <w:szCs w:val="28"/>
+              </w:rPr>
+            </w:pPr>
+            <w:r>
+              <w:rPr>
+                <w:sz w:val="28"/>
+                <w:szCs w:val="28"/>
+              </w:rPr>
+              <w:t>En ny udlejningskonsulent skal tilføjes til systemet</w:t>
+            </w:r>
+          </w:p>
+        </w:tc>
+      </w:tr>
+      <w:tr>
+        <w:tc>
+          <w:tcPr>
+            <w:tcW w:w="2405" w:type="dxa"/>
+          </w:tcPr>
+          <w:p>
+            <w:pPr>
+              <w:jc w:val="right"/>
+              <w:rPr>
+                <w:sz w:val="28"/>
+                <w:szCs w:val="28"/>
+              </w:rPr>
+            </w:pPr>
+            <w:proofErr w:type="spellStart"/>
+            <w:r>
+              <w:rPr>
+                <w:sz w:val="28"/>
+                <w:szCs w:val="28"/>
+              </w:rPr>
+              <w:t>Preconditions</w:t>
+            </w:r>
+            <w:proofErr w:type="spellEnd"/>
+            <w:r>
+              <w:rPr>
+                <w:sz w:val="28"/>
+                <w:szCs w:val="28"/>
+              </w:rPr>
+              <w:t>:</w:t>
+            </w:r>
+          </w:p>
+        </w:tc>
+        <w:tc>
+          <w:tcPr>
+            <w:tcW w:w="7223" w:type="dxa"/>
+            <w:gridSpan w:val="3"/>
+          </w:tcPr>
+          <w:p>
+            <w:pPr>
+              <w:rPr>
+                <w:sz w:val="28"/>
+                <w:szCs w:val="28"/>
+              </w:rPr>
+            </w:pPr>
+            <w:r>
+              <w:rPr>
+                <w:sz w:val="28"/>
+                <w:szCs w:val="28"/>
+              </w:rPr>
+              <w:t>Udlejningskonsulenten findes ikke i forvejen</w:t>
+            </w:r>
+          </w:p>
+        </w:tc>
+      </w:tr>
+      <w:tr>
+        <w:tc>
+          <w:tcPr>
+            <w:tcW w:w="2405" w:type="dxa"/>
+          </w:tcPr>
+          <w:p>
+            <w:pPr>
+              <w:jc w:val="right"/>
+              <w:rPr>
+                <w:sz w:val="28"/>
+                <w:szCs w:val="28"/>
+              </w:rPr>
+            </w:pPr>
+            <w:proofErr w:type="spellStart"/>
+            <w:r>
+              <w:rPr>
+                <w:sz w:val="28"/>
+                <w:szCs w:val="28"/>
+              </w:rPr>
+              <w:t>Postconditions</w:t>
+            </w:r>
+            <w:proofErr w:type="spellEnd"/>
+            <w:r>
+              <w:rPr>
+                <w:sz w:val="28"/>
+                <w:szCs w:val="28"/>
+              </w:rPr>
+              <w:t>:</w:t>
+            </w:r>
+          </w:p>
+        </w:tc>
+        <w:tc>
+          <w:tcPr>
+            <w:tcW w:w="7223" w:type="dxa"/>
+            <w:gridSpan w:val="3"/>
+          </w:tcPr>
+          <w:p>
+            <w:pPr>
+              <w:rPr>
+                <w:sz w:val="28"/>
+                <w:szCs w:val="28"/>
+              </w:rPr>
+            </w:pPr>
+            <w:r>
+              <w:rPr>
+                <w:sz w:val="28"/>
+                <w:szCs w:val="28"/>
+              </w:rPr>
+              <w:t>Udlejningskonsulenten</w:t>
+            </w:r>
+            <w:r>
+              <w:rPr>
+                <w:sz w:val="28"/>
+                <w:szCs w:val="28"/>
+              </w:rPr>
+              <w:t xml:space="preserve"> er blevet oprettet</w:t>
+            </w:r>
+          </w:p>
+        </w:tc>
+      </w:tr>
+      <w:tr>
+        <w:tc>
+          <w:tcPr>
+            <w:tcW w:w="2405" w:type="dxa"/>
+          </w:tcPr>
+          <w:p>
+            <w:pPr>
+              <w:jc w:val="right"/>
+              <w:rPr>
+                <w:sz w:val="28"/>
+                <w:szCs w:val="28"/>
+              </w:rPr>
+            </w:pPr>
+            <w:r>
+              <w:rPr>
+                <w:sz w:val="28"/>
+                <w:szCs w:val="28"/>
+              </w:rPr>
+              <w:t>Normal Flow:</w:t>
+            </w:r>
+          </w:p>
+        </w:tc>
+        <w:tc>
+          <w:tcPr>
+            <w:tcW w:w="7223" w:type="dxa"/>
+            <w:gridSpan w:val="3"/>
+          </w:tcPr>
+          <w:p>
+            <w:pPr>
+              <w:pStyle w:val="ListParagraph"/>
+              <w:numPr>
+                <w:ilvl w:val="0"/>
+                <w:numId w:val="8"/>
+              </w:numPr>
+              <w:rPr>
+                <w:sz w:val="28"/>
+                <w:szCs w:val="28"/>
+              </w:rPr>
+            </w:pPr>
+            <w:r>
+              <w:rPr>
+                <w:sz w:val="28"/>
+                <w:szCs w:val="28"/>
+              </w:rPr>
+              <w:t>[</w:t>
+            </w:r>
+            <w:r>
+              <w:rPr>
+                <w:sz w:val="28"/>
+                <w:szCs w:val="28"/>
+              </w:rPr>
+              <w:t>Udlejningskonsulenter</w:t>
+            </w:r>
+            <w:r>
+              <w:rPr>
+                <w:sz w:val="28"/>
+                <w:szCs w:val="28"/>
+              </w:rPr>
+              <w:t>] menuen er valgt</w:t>
+            </w:r>
+          </w:p>
+          <w:p>
+            <w:pPr>
+              <w:pStyle w:val="ListParagraph"/>
+              <w:numPr>
+                <w:ilvl w:val="0"/>
+                <w:numId w:val="8"/>
+              </w:numPr>
+              <w:rPr>
+                <w:sz w:val="28"/>
+                <w:szCs w:val="28"/>
+              </w:rPr>
+            </w:pPr>
+            <w:r>
+              <w:rPr>
+                <w:sz w:val="28"/>
+                <w:szCs w:val="28"/>
+              </w:rPr>
+              <w:t xml:space="preserve">[Opret </w:t>
+            </w:r>
+            <w:r>
+              <w:rPr>
+                <w:sz w:val="28"/>
+                <w:szCs w:val="28"/>
+              </w:rPr>
+              <w:t>udlejningskonsulent</w:t>
+            </w:r>
+            <w:r>
+              <w:rPr>
+                <w:sz w:val="28"/>
+                <w:szCs w:val="28"/>
+              </w:rPr>
+              <w:t>] er valgt</w:t>
+            </w:r>
+          </w:p>
+          <w:p>
+            <w:pPr>
+              <w:numPr>
+                <w:ilvl w:val="0"/>
+                <w:numId w:val="8"/>
               </w:numPr>
               <w:contextualSpacing/>
               <w:rPr>
@@ -5523,28 +6103,53 @@
                 <w:sz w:val="28"/>
                 <w:szCs w:val="28"/>
               </w:rPr>
-              <w:t>[</w:t>
-            </w:r>
-            <w:r>
-              <w:rPr>
-                <w:sz w:val="28"/>
-                <w:szCs w:val="28"/>
-              </w:rPr>
-              <w:t>Reservationer</w:t>
-            </w:r>
-            <w:r>
-              <w:rPr>
-                <w:sz w:val="28"/>
-                <w:szCs w:val="28"/>
-              </w:rPr>
-              <w:t>] menuen er valgt</w:t>
+              <w:t xml:space="preserve">Fornavn, efternavn, adresse, </w:t>
+            </w:r>
+            <w:proofErr w:type="spellStart"/>
+            <w:r>
+              <w:rPr>
+                <w:sz w:val="28"/>
+                <w:szCs w:val="28"/>
+              </w:rPr>
+              <w:t>postNr</w:t>
+            </w:r>
+            <w:proofErr w:type="spellEnd"/>
+            <w:r>
+              <w:rPr>
+                <w:sz w:val="28"/>
+                <w:szCs w:val="28"/>
+              </w:rPr>
+              <w:t xml:space="preserve">, </w:t>
+            </w:r>
+            <w:proofErr w:type="spellStart"/>
+            <w:r>
+              <w:rPr>
+                <w:sz w:val="28"/>
+                <w:szCs w:val="28"/>
+              </w:rPr>
+              <w:t>tlf</w:t>
+            </w:r>
+            <w:proofErr w:type="spellEnd"/>
+            <w:r>
+              <w:rPr>
+                <w:sz w:val="28"/>
+                <w:szCs w:val="28"/>
+              </w:rPr>
+              <w:t>, område</w:t>
+            </w:r>
+            <w:r>
+              <w:rPr>
+                <w:sz w:val="28"/>
+                <w:szCs w:val="28"/>
+              </w:rPr>
+              <w:t>, er tastet ind i de ledige felter</w:t>
             </w:r>
           </w:p>
           <w:p>
             <w:pPr>
               <w:numPr>
                 <w:ilvl w:val="0"/>
-                <w:numId w:val="6"/>
+                <w:numId w:val="8"/>
               </w:numPr>
               <w:contextualSpacing/>
               <w:rPr>
@@ -5557,28 +6162,613 @@
                 <w:sz w:val="28"/>
                 <w:szCs w:val="28"/>
               </w:rPr>
-              <w:t>[</w:t>
-            </w:r>
-            <w:r>
-              <w:rPr>
-                <w:sz w:val="28"/>
-                <w:szCs w:val="28"/>
-              </w:rPr>
-              <w:t>Reservation</w:t>
-            </w:r>
-            <w:r>
-              <w:rPr>
-                <w:sz w:val="28"/>
-                <w:szCs w:val="28"/>
-              </w:rPr>
-              <w:t>] er valgt</w:t>
-            </w:r>
-          </w:p>
-          <w:p>
-            <w:pPr>
+              <w:t>[Bekræft ændringer] knappen er valgt</w:t>
+            </w:r>
+          </w:p>
+        </w:tc>
+      </w:tr>
+      <w:tr>
+        <w:tc>
+          <w:tcPr>
+            <w:tcW w:w="2405" w:type="dxa"/>
+          </w:tcPr>
+          <w:p>
+            <w:pPr>
+              <w:jc w:val="right"/>
+              <w:rPr>
+                <w:sz w:val="28"/>
+                <w:szCs w:val="28"/>
+              </w:rPr>
+            </w:pPr>
+            <w:r>
+              <w:rPr>
+                <w:sz w:val="28"/>
+                <w:szCs w:val="28"/>
+              </w:rPr>
+              <w:t>Alternative Flow:</w:t>
+            </w:r>
+          </w:p>
+        </w:tc>
+        <w:tc>
+          <w:tcPr>
+            <w:tcW w:w="7223" w:type="dxa"/>
+            <w:gridSpan w:val="3"/>
+          </w:tcPr>
+          <w:p>
+            <w:pPr>
+              <w:rPr>
+                <w:sz w:val="28"/>
+                <w:szCs w:val="28"/>
+              </w:rPr>
+            </w:pPr>
+          </w:p>
+        </w:tc>
+      </w:tr>
+    </w:tbl>
+    <w:p>
+      <w:pPr>
+        <w:spacing w:after="0"/>
+      </w:pPr>
+    </w:p>
+    <w:tbl>
+      <w:tblPr>
+        <w:tblStyle w:val="TableGrid1"/>
+        <w:tblW w:w="0" w:type="auto"/>
+        <w:tblLook w:val="04A0" w:firstRow="1" w:lastRow="0" w:firstColumn="1" w:lastColumn="0" w:noHBand="0" w:noVBand="1"/>
+      </w:tblPr>
+      <w:tblGrid>
+        <w:gridCol w:w="2405"/>
+        <w:gridCol w:w="2977"/>
+        <w:gridCol w:w="2410"/>
+        <w:gridCol w:w="1836"/>
+      </w:tblGrid>
+      <w:tr>
+        <w:tc>
+          <w:tcPr>
+            <w:tcW w:w="2405" w:type="dxa"/>
+          </w:tcPr>
+          <w:p>
+            <w:pPr>
+              <w:jc w:val="right"/>
+              <w:rPr>
+                <w:sz w:val="28"/>
+                <w:szCs w:val="28"/>
+              </w:rPr>
+            </w:pPr>
+            <w:proofErr w:type="spellStart"/>
+            <w:r>
+              <w:rPr>
+                <w:sz w:val="28"/>
+                <w:szCs w:val="28"/>
+              </w:rPr>
+              <w:t>Use</w:t>
+            </w:r>
+            <w:proofErr w:type="spellEnd"/>
+            <w:r>
+              <w:rPr>
+                <w:sz w:val="28"/>
+                <w:szCs w:val="28"/>
+              </w:rPr>
+              <w:t xml:space="preserve"> Case:</w:t>
+            </w:r>
+          </w:p>
+        </w:tc>
+        <w:tc>
+          <w:tcPr>
+            <w:tcW w:w="7223" w:type="dxa"/>
+            <w:gridSpan w:val="3"/>
+          </w:tcPr>
+          <w:p>
+            <w:pPr>
+              <w:rPr>
+                <w:sz w:val="28"/>
+                <w:szCs w:val="28"/>
+              </w:rPr>
+            </w:pPr>
+            <w:r>
+              <w:rPr>
+                <w:sz w:val="28"/>
+                <w:szCs w:val="28"/>
+              </w:rPr>
+              <w:t xml:space="preserve">Redigering af </w:t>
+            </w:r>
+            <w:r>
+              <w:rPr>
+                <w:sz w:val="28"/>
+                <w:szCs w:val="28"/>
+              </w:rPr>
+              <w:t>udlejningskonsulent</w:t>
+            </w:r>
+          </w:p>
+        </w:tc>
+      </w:tr>
+      <w:tr>
+        <w:tc>
+          <w:tcPr>
+            <w:tcW w:w="2405" w:type="dxa"/>
+          </w:tcPr>
+          <w:p>
+            <w:pPr>
+              <w:jc w:val="right"/>
+              <w:rPr>
+                <w:sz w:val="28"/>
+                <w:szCs w:val="28"/>
+              </w:rPr>
+            </w:pPr>
+            <w:proofErr w:type="spellStart"/>
+            <w:r>
+              <w:rPr>
+                <w:sz w:val="28"/>
+                <w:szCs w:val="28"/>
+              </w:rPr>
+              <w:t>Primary</w:t>
+            </w:r>
+            <w:proofErr w:type="spellEnd"/>
+            <w:r>
+              <w:rPr>
+                <w:sz w:val="28"/>
+                <w:szCs w:val="28"/>
+              </w:rPr>
+              <w:t xml:space="preserve"> </w:t>
+            </w:r>
+            <w:proofErr w:type="spellStart"/>
+            <w:r>
+              <w:rPr>
+                <w:sz w:val="28"/>
+                <w:szCs w:val="28"/>
+              </w:rPr>
+              <w:t>Actor</w:t>
+            </w:r>
+            <w:proofErr w:type="spellEnd"/>
+            <w:r>
+              <w:rPr>
+                <w:sz w:val="28"/>
+                <w:szCs w:val="28"/>
+              </w:rPr>
+              <w:t>:</w:t>
+            </w:r>
+          </w:p>
+        </w:tc>
+        <w:tc>
+          <w:tcPr>
+            <w:tcW w:w="2977" w:type="dxa"/>
+          </w:tcPr>
+          <w:p>
+            <w:pPr>
+              <w:rPr>
+                <w:sz w:val="28"/>
+                <w:szCs w:val="28"/>
+              </w:rPr>
+            </w:pPr>
+            <w:r>
+              <w:rPr>
+                <w:sz w:val="28"/>
+                <w:szCs w:val="28"/>
+              </w:rPr>
+              <w:t>Administrator</w:t>
+            </w:r>
+          </w:p>
+        </w:tc>
+        <w:tc>
+          <w:tcPr>
+            <w:tcW w:w="2410" w:type="dxa"/>
+          </w:tcPr>
+          <w:p>
+            <w:pPr>
+              <w:rPr>
+                <w:sz w:val="28"/>
+                <w:szCs w:val="28"/>
+              </w:rPr>
+            </w:pPr>
+            <w:proofErr w:type="spellStart"/>
+            <w:r>
+              <w:rPr>
+                <w:sz w:val="28"/>
+                <w:szCs w:val="28"/>
+              </w:rPr>
+              <w:t>Secondary</w:t>
+            </w:r>
+            <w:proofErr w:type="spellEnd"/>
+            <w:r>
+              <w:rPr>
+                <w:sz w:val="28"/>
+                <w:szCs w:val="28"/>
+              </w:rPr>
+              <w:t xml:space="preserve"> </w:t>
+            </w:r>
+            <w:proofErr w:type="spellStart"/>
+            <w:r>
+              <w:rPr>
+                <w:sz w:val="28"/>
+                <w:szCs w:val="28"/>
+              </w:rPr>
+              <w:t>Actors</w:t>
+            </w:r>
+            <w:proofErr w:type="spellEnd"/>
+            <w:r>
+              <w:rPr>
+                <w:sz w:val="28"/>
+                <w:szCs w:val="28"/>
+              </w:rPr>
+              <w:t>:</w:t>
+            </w:r>
+          </w:p>
+        </w:tc>
+        <w:tc>
+          <w:tcPr>
+            <w:tcW w:w="1836" w:type="dxa"/>
+          </w:tcPr>
+          <w:p>
+            <w:pPr>
+              <w:rPr>
+                <w:sz w:val="28"/>
+                <w:szCs w:val="28"/>
+              </w:rPr>
+            </w:pPr>
+          </w:p>
+        </w:tc>
+      </w:tr>
+      <w:tr>
+        <w:tc>
+          <w:tcPr>
+            <w:tcW w:w="2405" w:type="dxa"/>
+          </w:tcPr>
+          <w:p>
+            <w:pPr>
+              <w:jc w:val="right"/>
+              <w:rPr>
+                <w:sz w:val="28"/>
+                <w:szCs w:val="28"/>
+              </w:rPr>
+            </w:pPr>
+            <w:proofErr w:type="spellStart"/>
+            <w:r>
+              <w:rPr>
+                <w:sz w:val="28"/>
+                <w:szCs w:val="28"/>
+              </w:rPr>
+              <w:t>Goal</w:t>
+            </w:r>
+            <w:proofErr w:type="spellEnd"/>
+            <w:r>
+              <w:rPr>
+                <w:sz w:val="28"/>
+                <w:szCs w:val="28"/>
+              </w:rPr>
+              <w:t>:</w:t>
+            </w:r>
+          </w:p>
+        </w:tc>
+        <w:tc>
+          <w:tcPr>
+            <w:tcW w:w="7223" w:type="dxa"/>
+            <w:gridSpan w:val="3"/>
+          </w:tcPr>
+          <w:p>
+            <w:pPr>
+              <w:rPr>
+                <w:sz w:val="28"/>
+                <w:szCs w:val="28"/>
+              </w:rPr>
+            </w:pPr>
+            <w:r>
+              <w:rPr>
+                <w:sz w:val="28"/>
+                <w:szCs w:val="28"/>
+              </w:rPr>
+              <w:t>At redigere</w:t>
+            </w:r>
+            <w:r>
+              <w:rPr>
+                <w:sz w:val="28"/>
+                <w:szCs w:val="28"/>
+              </w:rPr>
+              <w:t xml:space="preserve"> en </w:t>
+            </w:r>
+            <w:r>
+              <w:rPr>
+                <w:sz w:val="28"/>
+                <w:szCs w:val="28"/>
+              </w:rPr>
+              <w:t xml:space="preserve">udlejningskonsulents </w:t>
+            </w:r>
+            <w:r>
+              <w:rPr>
+                <w:sz w:val="28"/>
+                <w:szCs w:val="28"/>
+              </w:rPr>
+              <w:t>oplysninger</w:t>
+            </w:r>
+          </w:p>
+        </w:tc>
+      </w:tr>
+      <w:tr>
+        <w:tc>
+          <w:tcPr>
+            <w:tcW w:w="2405" w:type="dxa"/>
+          </w:tcPr>
+          <w:p>
+            <w:pPr>
+              <w:jc w:val="right"/>
+              <w:rPr>
+                <w:sz w:val="28"/>
+                <w:szCs w:val="28"/>
+              </w:rPr>
+            </w:pPr>
+            <w:proofErr w:type="spellStart"/>
+            <w:r>
+              <w:rPr>
+                <w:sz w:val="28"/>
+                <w:szCs w:val="28"/>
+              </w:rPr>
+              <w:t>Instigator</w:t>
+            </w:r>
+            <w:proofErr w:type="spellEnd"/>
+            <w:r>
+              <w:rPr>
+                <w:sz w:val="28"/>
+                <w:szCs w:val="28"/>
+              </w:rPr>
+              <w:t>:</w:t>
+            </w:r>
+          </w:p>
+        </w:tc>
+        <w:tc>
+          <w:tcPr>
+            <w:tcW w:w="7223" w:type="dxa"/>
+            <w:gridSpan w:val="3"/>
+          </w:tcPr>
+          <w:p>
+            <w:pPr>
+              <w:rPr>
+                <w:sz w:val="28"/>
+                <w:szCs w:val="28"/>
+              </w:rPr>
+            </w:pPr>
+            <w:r>
+              <w:rPr>
+                <w:sz w:val="28"/>
+                <w:szCs w:val="28"/>
+              </w:rPr>
+              <w:t xml:space="preserve">En </w:t>
+            </w:r>
+            <w:r>
+              <w:rPr>
+                <w:sz w:val="28"/>
+                <w:szCs w:val="28"/>
+              </w:rPr>
+              <w:t>udlejningskonsulent</w:t>
+            </w:r>
+            <w:r>
+              <w:rPr>
+                <w:sz w:val="28"/>
+                <w:szCs w:val="28"/>
+              </w:rPr>
+              <w:t xml:space="preserve"> skal redigeres</w:t>
+            </w:r>
+          </w:p>
+        </w:tc>
+      </w:tr>
+      <w:tr>
+        <w:tc>
+          <w:tcPr>
+            <w:tcW w:w="2405" w:type="dxa"/>
+          </w:tcPr>
+          <w:p>
+            <w:pPr>
+              <w:jc w:val="right"/>
+              <w:rPr>
+                <w:sz w:val="28"/>
+                <w:szCs w:val="28"/>
+              </w:rPr>
+            </w:pPr>
+            <w:proofErr w:type="spellStart"/>
+            <w:r>
+              <w:rPr>
+                <w:sz w:val="28"/>
+                <w:szCs w:val="28"/>
+              </w:rPr>
+              <w:t>Preconditions</w:t>
+            </w:r>
+            <w:proofErr w:type="spellEnd"/>
+            <w:r>
+              <w:rPr>
+                <w:sz w:val="28"/>
+                <w:szCs w:val="28"/>
+              </w:rPr>
+              <w:t>:</w:t>
+            </w:r>
+          </w:p>
+        </w:tc>
+        <w:tc>
+          <w:tcPr>
+            <w:tcW w:w="7223" w:type="dxa"/>
+            <w:gridSpan w:val="3"/>
+          </w:tcPr>
+          <w:p>
+            <w:pPr>
+              <w:rPr>
+                <w:sz w:val="28"/>
+                <w:szCs w:val="28"/>
+              </w:rPr>
+            </w:pPr>
+            <w:r>
+              <w:rPr>
+                <w:sz w:val="28"/>
+                <w:szCs w:val="28"/>
+              </w:rPr>
+              <w:t>Udlejningskonsulent</w:t>
+            </w:r>
+            <w:r>
+              <w:rPr>
+                <w:sz w:val="28"/>
+                <w:szCs w:val="28"/>
+              </w:rPr>
+              <w:t xml:space="preserve"> findes i forvejen</w:t>
+            </w:r>
+          </w:p>
+        </w:tc>
+      </w:tr>
+      <w:tr>
+        <w:tc>
+          <w:tcPr>
+            <w:tcW w:w="2405" w:type="dxa"/>
+          </w:tcPr>
+          <w:p>
+            <w:pPr>
+              <w:jc w:val="right"/>
+              <w:rPr>
+                <w:sz w:val="28"/>
+                <w:szCs w:val="28"/>
+              </w:rPr>
+            </w:pPr>
+            <w:proofErr w:type="spellStart"/>
+            <w:r>
+              <w:rPr>
+                <w:sz w:val="28"/>
+                <w:szCs w:val="28"/>
+              </w:rPr>
+              <w:t>Postconditions</w:t>
+            </w:r>
+            <w:proofErr w:type="spellEnd"/>
+            <w:r>
+              <w:rPr>
+                <w:sz w:val="28"/>
+                <w:szCs w:val="28"/>
+              </w:rPr>
+              <w:t>:</w:t>
+            </w:r>
+          </w:p>
+        </w:tc>
+        <w:tc>
+          <w:tcPr>
+            <w:tcW w:w="7223" w:type="dxa"/>
+            <w:gridSpan w:val="3"/>
+          </w:tcPr>
+          <w:p>
+            <w:pPr>
+              <w:rPr>
+                <w:sz w:val="28"/>
+                <w:szCs w:val="28"/>
+              </w:rPr>
+            </w:pPr>
+            <w:r>
+              <w:rPr>
+                <w:sz w:val="28"/>
+                <w:szCs w:val="28"/>
+              </w:rPr>
+              <w:t>Udlejningskonsulent</w:t>
+            </w:r>
+            <w:r>
+              <w:rPr>
+                <w:sz w:val="28"/>
+                <w:szCs w:val="28"/>
+              </w:rPr>
+              <w:t xml:space="preserve"> er blevet ændret</w:t>
+            </w:r>
+          </w:p>
+        </w:tc>
+      </w:tr>
+      <w:tr>
+        <w:tc>
+          <w:tcPr>
+            <w:tcW w:w="2405" w:type="dxa"/>
+          </w:tcPr>
+          <w:p>
+            <w:pPr>
+              <w:jc w:val="right"/>
+              <w:rPr>
+                <w:sz w:val="28"/>
+                <w:szCs w:val="28"/>
+              </w:rPr>
+            </w:pPr>
+            <w:r>
+              <w:rPr>
+                <w:sz w:val="28"/>
+                <w:szCs w:val="28"/>
+              </w:rPr>
+              <w:t>Normal Flow:</w:t>
+            </w:r>
+          </w:p>
+        </w:tc>
+        <w:tc>
+          <w:tcPr>
+            <w:tcW w:w="7223" w:type="dxa"/>
+            <w:gridSpan w:val="3"/>
+          </w:tcPr>
+          <w:p>
+            <w:pPr>
+              <w:pStyle w:val="ListParagraph"/>
               <w:numPr>
                 <w:ilvl w:val="0"/>
-                <w:numId w:val="6"/>
+                <w:numId w:val="9"/>
+              </w:numPr>
+              <w:rPr>
+                <w:sz w:val="28"/>
+                <w:szCs w:val="28"/>
+              </w:rPr>
+            </w:pPr>
+            <w:r>
+              <w:rPr>
+                <w:sz w:val="28"/>
+                <w:szCs w:val="28"/>
+              </w:rPr>
+              <w:t>[</w:t>
+            </w:r>
+            <w:r>
+              <w:rPr>
+                <w:sz w:val="28"/>
+                <w:szCs w:val="28"/>
+              </w:rPr>
+              <w:t>Udlejningskonsulenter</w:t>
+            </w:r>
+            <w:r>
+              <w:rPr>
+                <w:sz w:val="28"/>
+                <w:szCs w:val="28"/>
+              </w:rPr>
+              <w:t>] menuen er valgt</w:t>
+            </w:r>
+          </w:p>
+          <w:p>
+            <w:pPr>
+              <w:pStyle w:val="ListParagraph"/>
+              <w:numPr>
+                <w:ilvl w:val="0"/>
+                <w:numId w:val="9"/>
+              </w:numPr>
+              <w:rPr>
+                <w:sz w:val="28"/>
+                <w:szCs w:val="28"/>
+              </w:rPr>
+            </w:pPr>
+            <w:r>
+              <w:rPr>
+                <w:sz w:val="28"/>
+                <w:szCs w:val="28"/>
+              </w:rPr>
+              <w:t>[</w:t>
+            </w:r>
+            <w:r>
+              <w:rPr>
+                <w:sz w:val="28"/>
+                <w:szCs w:val="28"/>
+              </w:rPr>
+              <w:t>Udlejningskonsulent</w:t>
+            </w:r>
+            <w:r>
+              <w:rPr>
+                <w:sz w:val="28"/>
+                <w:szCs w:val="28"/>
+              </w:rPr>
+              <w:t>] er valgt</w:t>
+            </w:r>
+          </w:p>
+          <w:p>
+            <w:pPr>
+              <w:numPr>
+                <w:ilvl w:val="0"/>
+                <w:numId w:val="9"/>
               </w:numPr>
               <w:contextualSpacing/>
               <w:rPr>
@@ -5591,28 +6781,14 @@
                 <w:sz w:val="28"/>
                 <w:szCs w:val="28"/>
               </w:rPr>
-              <w:t xml:space="preserve">[Slet </w:t>
-            </w:r>
-            <w:r>
-              <w:rPr>
-                <w:sz w:val="28"/>
-                <w:szCs w:val="28"/>
-              </w:rPr>
-              <w:t>reservation</w:t>
-            </w:r>
-            <w:r>
-              <w:rPr>
-                <w:sz w:val="28"/>
-                <w:szCs w:val="28"/>
-              </w:rPr>
-              <w:t>] knappen er valgt</w:t>
+              <w:t>[Rediger oplysninger] knappen er valgt</w:t>
             </w:r>
           </w:p>
           <w:p>
             <w:pPr>
               <w:numPr>
                 <w:ilvl w:val="0"/>
-                <w:numId w:val="6"/>
+                <w:numId w:val="9"/>
               </w:numPr>
               <w:contextualSpacing/>
               <w:rPr>
@@ -5625,7 +6801,1282 @@
                 <w:sz w:val="28"/>
                 <w:szCs w:val="28"/>
               </w:rPr>
+              <w:t>De relevante felter er ændret</w:t>
+            </w:r>
+          </w:p>
+          <w:p>
+            <w:pPr>
+              <w:numPr>
+                <w:ilvl w:val="0"/>
+                <w:numId w:val="9"/>
+              </w:numPr>
+              <w:contextualSpacing/>
+              <w:rPr>
+                <w:sz w:val="28"/>
+                <w:szCs w:val="28"/>
+              </w:rPr>
+            </w:pPr>
+            <w:r>
+              <w:rPr>
+                <w:sz w:val="28"/>
+                <w:szCs w:val="28"/>
+              </w:rPr>
+              <w:t>[Bekræft ændringer] knappen er valgt</w:t>
+            </w:r>
+          </w:p>
+        </w:tc>
+      </w:tr>
+      <w:tr>
+        <w:tc>
+          <w:tcPr>
+            <w:tcW w:w="2405" w:type="dxa"/>
+          </w:tcPr>
+          <w:p>
+            <w:pPr>
+              <w:jc w:val="right"/>
+              <w:rPr>
+                <w:sz w:val="28"/>
+                <w:szCs w:val="28"/>
+              </w:rPr>
+            </w:pPr>
+            <w:r>
+              <w:rPr>
+                <w:sz w:val="28"/>
+                <w:szCs w:val="28"/>
+              </w:rPr>
+              <w:t>Alternative Flow:</w:t>
+            </w:r>
+          </w:p>
+        </w:tc>
+        <w:tc>
+          <w:tcPr>
+            <w:tcW w:w="7223" w:type="dxa"/>
+            <w:gridSpan w:val="3"/>
+          </w:tcPr>
+          <w:p>
+            <w:pPr>
+              <w:rPr>
+                <w:sz w:val="28"/>
+                <w:szCs w:val="28"/>
+              </w:rPr>
+            </w:pPr>
+          </w:p>
+        </w:tc>
+      </w:tr>
+    </w:tbl>
+    <w:p>
+      <w:pPr>
+        <w:spacing w:after="0"/>
+      </w:pPr>
+    </w:p>
+    <w:tbl>
+      <w:tblPr>
+        <w:tblStyle w:val="TableGrid1"/>
+        <w:tblW w:w="0" w:type="auto"/>
+        <w:tblLook w:val="04A0" w:firstRow="1" w:lastRow="0" w:firstColumn="1" w:lastColumn="0" w:noHBand="0" w:noVBand="1"/>
+      </w:tblPr>
+      <w:tblGrid>
+        <w:gridCol w:w="2405"/>
+        <w:gridCol w:w="2977"/>
+        <w:gridCol w:w="2410"/>
+        <w:gridCol w:w="1836"/>
+      </w:tblGrid>
+      <w:tr>
+        <w:tc>
+          <w:tcPr>
+            <w:tcW w:w="2405" w:type="dxa"/>
+          </w:tcPr>
+          <w:p>
+            <w:pPr>
+              <w:jc w:val="right"/>
+              <w:rPr>
+                <w:sz w:val="28"/>
+                <w:szCs w:val="28"/>
+              </w:rPr>
+            </w:pPr>
+            <w:proofErr w:type="spellStart"/>
+            <w:r>
+              <w:rPr>
+                <w:sz w:val="28"/>
+                <w:szCs w:val="28"/>
+              </w:rPr>
+              <w:t>Use</w:t>
+            </w:r>
+            <w:proofErr w:type="spellEnd"/>
+            <w:r>
+              <w:rPr>
+                <w:sz w:val="28"/>
+                <w:szCs w:val="28"/>
+              </w:rPr>
+              <w:t xml:space="preserve"> Case:</w:t>
+            </w:r>
+          </w:p>
+        </w:tc>
+        <w:tc>
+          <w:tcPr>
+            <w:tcW w:w="7223" w:type="dxa"/>
+            <w:gridSpan w:val="3"/>
+          </w:tcPr>
+          <w:p>
+            <w:pPr>
+              <w:rPr>
+                <w:sz w:val="28"/>
+                <w:szCs w:val="28"/>
+              </w:rPr>
+            </w:pPr>
+            <w:r>
+              <w:rPr>
+                <w:sz w:val="28"/>
+                <w:szCs w:val="28"/>
+              </w:rPr>
+              <w:t xml:space="preserve">Sletning af </w:t>
+            </w:r>
+            <w:r>
+              <w:rPr>
+                <w:sz w:val="28"/>
+                <w:szCs w:val="28"/>
+              </w:rPr>
+              <w:t>udlejningskonsulent</w:t>
+            </w:r>
+          </w:p>
+        </w:tc>
+      </w:tr>
+      <w:tr>
+        <w:tc>
+          <w:tcPr>
+            <w:tcW w:w="2405" w:type="dxa"/>
+          </w:tcPr>
+          <w:p>
+            <w:pPr>
+              <w:jc w:val="right"/>
+              <w:rPr>
+                <w:sz w:val="28"/>
+                <w:szCs w:val="28"/>
+              </w:rPr>
+            </w:pPr>
+            <w:proofErr w:type="spellStart"/>
+            <w:r>
+              <w:rPr>
+                <w:sz w:val="28"/>
+                <w:szCs w:val="28"/>
+              </w:rPr>
+              <w:t>Primary</w:t>
+            </w:r>
+            <w:proofErr w:type="spellEnd"/>
+            <w:r>
+              <w:rPr>
+                <w:sz w:val="28"/>
+                <w:szCs w:val="28"/>
+              </w:rPr>
+              <w:t xml:space="preserve"> </w:t>
+            </w:r>
+            <w:proofErr w:type="spellStart"/>
+            <w:r>
+              <w:rPr>
+                <w:sz w:val="28"/>
+                <w:szCs w:val="28"/>
+              </w:rPr>
+              <w:t>Actor</w:t>
+            </w:r>
+            <w:proofErr w:type="spellEnd"/>
+            <w:r>
+              <w:rPr>
+                <w:sz w:val="28"/>
+                <w:szCs w:val="28"/>
+              </w:rPr>
+              <w:t>:</w:t>
+            </w:r>
+          </w:p>
+        </w:tc>
+        <w:tc>
+          <w:tcPr>
+            <w:tcW w:w="2977" w:type="dxa"/>
+          </w:tcPr>
+          <w:p>
+            <w:pPr>
+              <w:rPr>
+                <w:sz w:val="28"/>
+                <w:szCs w:val="28"/>
+              </w:rPr>
+            </w:pPr>
+            <w:r>
+              <w:rPr>
+                <w:sz w:val="28"/>
+                <w:szCs w:val="28"/>
+              </w:rPr>
+              <w:t>Administrator</w:t>
+            </w:r>
+          </w:p>
+        </w:tc>
+        <w:tc>
+          <w:tcPr>
+            <w:tcW w:w="2410" w:type="dxa"/>
+          </w:tcPr>
+          <w:p>
+            <w:pPr>
+              <w:rPr>
+                <w:sz w:val="28"/>
+                <w:szCs w:val="28"/>
+              </w:rPr>
+            </w:pPr>
+            <w:proofErr w:type="spellStart"/>
+            <w:r>
+              <w:rPr>
+                <w:sz w:val="28"/>
+                <w:szCs w:val="28"/>
+              </w:rPr>
+              <w:t>Secondary</w:t>
+            </w:r>
+            <w:proofErr w:type="spellEnd"/>
+            <w:r>
+              <w:rPr>
+                <w:sz w:val="28"/>
+                <w:szCs w:val="28"/>
+              </w:rPr>
+              <w:t xml:space="preserve"> </w:t>
+            </w:r>
+            <w:proofErr w:type="spellStart"/>
+            <w:r>
+              <w:rPr>
+                <w:sz w:val="28"/>
+                <w:szCs w:val="28"/>
+              </w:rPr>
+              <w:t>Actors</w:t>
+            </w:r>
+            <w:proofErr w:type="spellEnd"/>
+            <w:r>
+              <w:rPr>
+                <w:sz w:val="28"/>
+                <w:szCs w:val="28"/>
+              </w:rPr>
+              <w:t>:</w:t>
+            </w:r>
+          </w:p>
+        </w:tc>
+        <w:tc>
+          <w:tcPr>
+            <w:tcW w:w="1836" w:type="dxa"/>
+          </w:tcPr>
+          <w:p>
+            <w:pPr>
+              <w:rPr>
+                <w:sz w:val="28"/>
+                <w:szCs w:val="28"/>
+              </w:rPr>
+            </w:pPr>
+          </w:p>
+        </w:tc>
+      </w:tr>
+      <w:tr>
+        <w:tc>
+          <w:tcPr>
+            <w:tcW w:w="2405" w:type="dxa"/>
+          </w:tcPr>
+          <w:p>
+            <w:pPr>
+              <w:jc w:val="right"/>
+              <w:rPr>
+                <w:sz w:val="28"/>
+                <w:szCs w:val="28"/>
+              </w:rPr>
+            </w:pPr>
+            <w:proofErr w:type="spellStart"/>
+            <w:r>
+              <w:rPr>
+                <w:sz w:val="28"/>
+                <w:szCs w:val="28"/>
+              </w:rPr>
+              <w:t>Goal</w:t>
+            </w:r>
+            <w:proofErr w:type="spellEnd"/>
+            <w:r>
+              <w:rPr>
+                <w:sz w:val="28"/>
+                <w:szCs w:val="28"/>
+              </w:rPr>
+              <w:t>:</w:t>
+            </w:r>
+          </w:p>
+        </w:tc>
+        <w:tc>
+          <w:tcPr>
+            <w:tcW w:w="7223" w:type="dxa"/>
+            <w:gridSpan w:val="3"/>
+          </w:tcPr>
+          <w:p>
+            <w:pPr>
+              <w:rPr>
+                <w:sz w:val="28"/>
+                <w:szCs w:val="28"/>
+              </w:rPr>
+            </w:pPr>
+            <w:r>
+              <w:rPr>
+                <w:sz w:val="28"/>
+                <w:szCs w:val="28"/>
+              </w:rPr>
+              <w:t>At slette</w:t>
+            </w:r>
+            <w:r>
+              <w:rPr>
+                <w:sz w:val="28"/>
+                <w:szCs w:val="28"/>
+              </w:rPr>
+              <w:t xml:space="preserve"> en </w:t>
+            </w:r>
+            <w:r>
+              <w:rPr>
+                <w:sz w:val="28"/>
+                <w:szCs w:val="28"/>
+              </w:rPr>
+              <w:t>udlejningskonsulent</w:t>
+            </w:r>
+          </w:p>
+        </w:tc>
+      </w:tr>
+      <w:tr>
+        <w:tc>
+          <w:tcPr>
+            <w:tcW w:w="2405" w:type="dxa"/>
+          </w:tcPr>
+          <w:p>
+            <w:pPr>
+              <w:jc w:val="right"/>
+              <w:rPr>
+                <w:sz w:val="28"/>
+                <w:szCs w:val="28"/>
+              </w:rPr>
+            </w:pPr>
+            <w:proofErr w:type="spellStart"/>
+            <w:r>
+              <w:rPr>
+                <w:sz w:val="28"/>
+                <w:szCs w:val="28"/>
+              </w:rPr>
+              <w:t>Instigator</w:t>
+            </w:r>
+            <w:proofErr w:type="spellEnd"/>
+            <w:r>
+              <w:rPr>
+                <w:sz w:val="28"/>
+                <w:szCs w:val="28"/>
+              </w:rPr>
+              <w:t>:</w:t>
+            </w:r>
+          </w:p>
+        </w:tc>
+        <w:tc>
+          <w:tcPr>
+            <w:tcW w:w="7223" w:type="dxa"/>
+            <w:gridSpan w:val="3"/>
+          </w:tcPr>
+          <w:p>
+            <w:pPr>
+              <w:rPr>
+                <w:sz w:val="28"/>
+                <w:szCs w:val="28"/>
+              </w:rPr>
+            </w:pPr>
+            <w:r>
+              <w:rPr>
+                <w:sz w:val="28"/>
+                <w:szCs w:val="28"/>
+              </w:rPr>
+              <w:t xml:space="preserve">En </w:t>
+            </w:r>
+            <w:r>
+              <w:rPr>
+                <w:sz w:val="28"/>
+                <w:szCs w:val="28"/>
+              </w:rPr>
+              <w:t>udlejningskonsulent</w:t>
+            </w:r>
+            <w:r>
+              <w:rPr>
+                <w:sz w:val="28"/>
+                <w:szCs w:val="28"/>
+              </w:rPr>
+              <w:t xml:space="preserve"> skal fjernes fra systemet</w:t>
+            </w:r>
+          </w:p>
+        </w:tc>
+      </w:tr>
+      <w:tr>
+        <w:tc>
+          <w:tcPr>
+            <w:tcW w:w="2405" w:type="dxa"/>
+          </w:tcPr>
+          <w:p>
+            <w:pPr>
+              <w:jc w:val="right"/>
+              <w:rPr>
+                <w:sz w:val="28"/>
+                <w:szCs w:val="28"/>
+              </w:rPr>
+            </w:pPr>
+            <w:proofErr w:type="spellStart"/>
+            <w:r>
+              <w:rPr>
+                <w:sz w:val="28"/>
+                <w:szCs w:val="28"/>
+              </w:rPr>
+              <w:t>Preconditions</w:t>
+            </w:r>
+            <w:proofErr w:type="spellEnd"/>
+            <w:r>
+              <w:rPr>
+                <w:sz w:val="28"/>
+                <w:szCs w:val="28"/>
+              </w:rPr>
+              <w:t>:</w:t>
+            </w:r>
+          </w:p>
+        </w:tc>
+        <w:tc>
+          <w:tcPr>
+            <w:tcW w:w="7223" w:type="dxa"/>
+            <w:gridSpan w:val="3"/>
+          </w:tcPr>
+          <w:p>
+            <w:pPr>
+              <w:rPr>
+                <w:sz w:val="28"/>
+                <w:szCs w:val="28"/>
+              </w:rPr>
+            </w:pPr>
+            <w:r>
+              <w:rPr>
+                <w:sz w:val="28"/>
+                <w:szCs w:val="28"/>
+              </w:rPr>
+              <w:t>udlejningskonsulent</w:t>
+            </w:r>
+            <w:r>
+              <w:rPr>
+                <w:sz w:val="28"/>
+                <w:szCs w:val="28"/>
+              </w:rPr>
+              <w:t xml:space="preserve"> findes i forvejen</w:t>
+            </w:r>
+          </w:p>
+        </w:tc>
+      </w:tr>
+      <w:tr>
+        <w:tc>
+          <w:tcPr>
+            <w:tcW w:w="2405" w:type="dxa"/>
+          </w:tcPr>
+          <w:p>
+            <w:pPr>
+              <w:jc w:val="right"/>
+              <w:rPr>
+                <w:sz w:val="28"/>
+                <w:szCs w:val="28"/>
+              </w:rPr>
+            </w:pPr>
+            <w:proofErr w:type="spellStart"/>
+            <w:r>
+              <w:rPr>
+                <w:sz w:val="28"/>
+                <w:szCs w:val="28"/>
+              </w:rPr>
+              <w:t>Postconditions</w:t>
+            </w:r>
+            <w:proofErr w:type="spellEnd"/>
+            <w:r>
+              <w:rPr>
+                <w:sz w:val="28"/>
+                <w:szCs w:val="28"/>
+              </w:rPr>
+              <w:t>:</w:t>
+            </w:r>
+          </w:p>
+        </w:tc>
+        <w:tc>
+          <w:tcPr>
+            <w:tcW w:w="7223" w:type="dxa"/>
+            <w:gridSpan w:val="3"/>
+          </w:tcPr>
+          <w:p>
+            <w:pPr>
+              <w:rPr>
+                <w:sz w:val="28"/>
+                <w:szCs w:val="28"/>
+              </w:rPr>
+            </w:pPr>
+            <w:r>
+              <w:rPr>
+                <w:sz w:val="28"/>
+                <w:szCs w:val="28"/>
+              </w:rPr>
+              <w:t>udlejningskonsulent</w:t>
+            </w:r>
+            <w:r>
+              <w:rPr>
+                <w:sz w:val="28"/>
+                <w:szCs w:val="28"/>
+              </w:rPr>
+              <w:t xml:space="preserve"> er blevet </w:t>
+            </w:r>
+            <w:r>
+              <w:rPr>
+                <w:sz w:val="28"/>
+                <w:szCs w:val="28"/>
+              </w:rPr>
+              <w:t>fjernet</w:t>
+            </w:r>
+          </w:p>
+        </w:tc>
+      </w:tr>
+      <w:tr>
+        <w:tc>
+          <w:tcPr>
+            <w:tcW w:w="2405" w:type="dxa"/>
+          </w:tcPr>
+          <w:p>
+            <w:pPr>
+              <w:jc w:val="right"/>
+              <w:rPr>
+                <w:sz w:val="28"/>
+                <w:szCs w:val="28"/>
+              </w:rPr>
+            </w:pPr>
+            <w:r>
+              <w:rPr>
+                <w:sz w:val="28"/>
+                <w:szCs w:val="28"/>
+              </w:rPr>
+              <w:t>Normal Flow:</w:t>
+            </w:r>
+          </w:p>
+        </w:tc>
+        <w:tc>
+          <w:tcPr>
+            <w:tcW w:w="7223" w:type="dxa"/>
+            <w:gridSpan w:val="3"/>
+          </w:tcPr>
+          <w:p>
+            <w:pPr>
+              <w:pStyle w:val="ListParagraph"/>
+              <w:numPr>
+                <w:ilvl w:val="0"/>
+                <w:numId w:val="7"/>
+              </w:numPr>
+              <w:rPr>
+                <w:sz w:val="28"/>
+                <w:szCs w:val="28"/>
+              </w:rPr>
+            </w:pPr>
+            <w:r>
+              <w:rPr>
+                <w:sz w:val="28"/>
+                <w:szCs w:val="28"/>
+              </w:rPr>
+              <w:t>[</w:t>
+            </w:r>
+            <w:r>
+              <w:rPr>
+                <w:sz w:val="28"/>
+                <w:szCs w:val="28"/>
+              </w:rPr>
+              <w:t>Udlejningskonsulenter</w:t>
+            </w:r>
+            <w:r>
+              <w:rPr>
+                <w:sz w:val="28"/>
+                <w:szCs w:val="28"/>
+              </w:rPr>
+              <w:t>] menuen er valgt</w:t>
+            </w:r>
+          </w:p>
+          <w:p>
+            <w:pPr>
+              <w:pStyle w:val="ListParagraph"/>
+              <w:numPr>
+                <w:ilvl w:val="0"/>
+                <w:numId w:val="7"/>
+              </w:numPr>
+              <w:rPr>
+                <w:sz w:val="28"/>
+                <w:szCs w:val="28"/>
+              </w:rPr>
+            </w:pPr>
+            <w:r>
+              <w:rPr>
+                <w:sz w:val="28"/>
+                <w:szCs w:val="28"/>
+              </w:rPr>
+              <w:t>[</w:t>
+            </w:r>
+            <w:r>
+              <w:rPr>
+                <w:sz w:val="28"/>
+                <w:szCs w:val="28"/>
+              </w:rPr>
+              <w:t>Udlejningskonsulent</w:t>
+            </w:r>
+            <w:r>
+              <w:rPr>
+                <w:sz w:val="28"/>
+                <w:szCs w:val="28"/>
+              </w:rPr>
+              <w:t>] er valgt</w:t>
+            </w:r>
+          </w:p>
+          <w:p>
+            <w:pPr>
+              <w:pStyle w:val="ListParagraph"/>
+              <w:numPr>
+                <w:ilvl w:val="0"/>
+                <w:numId w:val="7"/>
+              </w:numPr>
+              <w:rPr>
+                <w:sz w:val="28"/>
+                <w:szCs w:val="28"/>
+              </w:rPr>
+            </w:pPr>
+            <w:r>
+              <w:rPr>
+                <w:sz w:val="28"/>
+                <w:szCs w:val="28"/>
+              </w:rPr>
+              <w:t xml:space="preserve">[Slet </w:t>
+            </w:r>
+            <w:r>
+              <w:rPr>
+                <w:sz w:val="28"/>
+                <w:szCs w:val="28"/>
+              </w:rPr>
+              <w:t>udlejningskonsulent</w:t>
+            </w:r>
+            <w:r>
+              <w:rPr>
+                <w:sz w:val="28"/>
+                <w:szCs w:val="28"/>
+              </w:rPr>
+              <w:t>] knappen er valgt</w:t>
+            </w:r>
+          </w:p>
+          <w:p>
+            <w:pPr>
+              <w:numPr>
+                <w:ilvl w:val="0"/>
+                <w:numId w:val="7"/>
+              </w:numPr>
+              <w:contextualSpacing/>
+              <w:rPr>
+                <w:sz w:val="28"/>
+                <w:szCs w:val="28"/>
+              </w:rPr>
+            </w:pPr>
+            <w:r>
+              <w:rPr>
+                <w:sz w:val="28"/>
+                <w:szCs w:val="28"/>
+              </w:rPr>
               <w:t>En boks spørger ”Er du sikker?” [Ja] er valgt</w:t>
+            </w:r>
+          </w:p>
+        </w:tc>
+      </w:tr>
+      <w:tr>
+        <w:tc>
+          <w:tcPr>
+            <w:tcW w:w="2405" w:type="dxa"/>
+          </w:tcPr>
+          <w:p>
+            <w:pPr>
+              <w:jc w:val="right"/>
+              <w:rPr>
+                <w:sz w:val="28"/>
+                <w:szCs w:val="28"/>
+              </w:rPr>
+            </w:pPr>
+            <w:r>
+              <w:rPr>
+                <w:sz w:val="28"/>
+                <w:szCs w:val="28"/>
+              </w:rPr>
+              <w:t>Alternative Flow:</w:t>
+            </w:r>
+          </w:p>
+        </w:tc>
+        <w:tc>
+          <w:tcPr>
+            <w:tcW w:w="7223" w:type="dxa"/>
+            <w:gridSpan w:val="3"/>
+          </w:tcPr>
+          <w:p>
+            <w:pPr>
+              <w:rPr>
+                <w:sz w:val="28"/>
+                <w:szCs w:val="28"/>
+              </w:rPr>
+            </w:pPr>
+          </w:p>
+        </w:tc>
+      </w:tr>
+    </w:tbl>
+    <w:p>
+      <w:pPr>
+        <w:spacing w:after="0"/>
+      </w:pPr>
+    </w:p>
+    <w:p>
+      <w:r>
+        <w:br w:type="page"/>
+      </w:r>
+    </w:p>
+    <w:tbl>
+      <w:tblPr>
+        <w:tblStyle w:val="TableGrid1"/>
+        <w:tblW w:w="0" w:type="auto"/>
+        <w:tblLook w:val="04A0" w:firstRow="1" w:lastRow="0" w:firstColumn="1" w:lastColumn="0" w:noHBand="0" w:noVBand="1"/>
+      </w:tblPr>
+      <w:tblGrid>
+        <w:gridCol w:w="2405"/>
+        <w:gridCol w:w="2977"/>
+        <w:gridCol w:w="2410"/>
+        <w:gridCol w:w="1836"/>
+      </w:tblGrid>
+      <w:tr>
+        <w:tc>
+          <w:tcPr>
+            <w:tcW w:w="2405" w:type="dxa"/>
+          </w:tcPr>
+          <w:p>
+            <w:pPr>
+              <w:jc w:val="right"/>
+              <w:rPr>
+                <w:sz w:val="28"/>
+                <w:szCs w:val="28"/>
+              </w:rPr>
+            </w:pPr>
+            <w:proofErr w:type="spellStart"/>
+            <w:r>
+              <w:rPr>
+                <w:sz w:val="28"/>
+                <w:szCs w:val="28"/>
+              </w:rPr>
+              <w:lastRenderedPageBreak/>
+              <w:t>Use</w:t>
+            </w:r>
+            <w:proofErr w:type="spellEnd"/>
+            <w:r>
+              <w:rPr>
+                <w:sz w:val="28"/>
+                <w:szCs w:val="28"/>
+              </w:rPr>
+              <w:t xml:space="preserve"> Case:</w:t>
+            </w:r>
+          </w:p>
+        </w:tc>
+        <w:tc>
+          <w:tcPr>
+            <w:tcW w:w="7223" w:type="dxa"/>
+            <w:gridSpan w:val="3"/>
+          </w:tcPr>
+          <w:p>
+            <w:pPr>
+              <w:rPr>
+                <w:sz w:val="28"/>
+                <w:szCs w:val="28"/>
+              </w:rPr>
+            </w:pPr>
+            <w:r>
+              <w:rPr>
+                <w:sz w:val="28"/>
+                <w:szCs w:val="28"/>
+              </w:rPr>
+              <w:t xml:space="preserve">Redigering af </w:t>
+            </w:r>
+            <w:r>
+              <w:rPr>
+                <w:sz w:val="28"/>
+                <w:szCs w:val="28"/>
+              </w:rPr>
+              <w:t>Områder</w:t>
+            </w:r>
+          </w:p>
+        </w:tc>
+      </w:tr>
+      <w:tr>
+        <w:tc>
+          <w:tcPr>
+            <w:tcW w:w="2405" w:type="dxa"/>
+          </w:tcPr>
+          <w:p>
+            <w:pPr>
+              <w:jc w:val="right"/>
+              <w:rPr>
+                <w:sz w:val="28"/>
+                <w:szCs w:val="28"/>
+              </w:rPr>
+            </w:pPr>
+            <w:proofErr w:type="spellStart"/>
+            <w:r>
+              <w:rPr>
+                <w:sz w:val="28"/>
+                <w:szCs w:val="28"/>
+              </w:rPr>
+              <w:t>Primary</w:t>
+            </w:r>
+            <w:proofErr w:type="spellEnd"/>
+            <w:r>
+              <w:rPr>
+                <w:sz w:val="28"/>
+                <w:szCs w:val="28"/>
+              </w:rPr>
+              <w:t xml:space="preserve"> </w:t>
+            </w:r>
+            <w:proofErr w:type="spellStart"/>
+            <w:r>
+              <w:rPr>
+                <w:sz w:val="28"/>
+                <w:szCs w:val="28"/>
+              </w:rPr>
+              <w:t>Actor</w:t>
+            </w:r>
+            <w:proofErr w:type="spellEnd"/>
+            <w:r>
+              <w:rPr>
+                <w:sz w:val="28"/>
+                <w:szCs w:val="28"/>
+              </w:rPr>
+              <w:t>:</w:t>
+            </w:r>
+          </w:p>
+        </w:tc>
+        <w:tc>
+          <w:tcPr>
+            <w:tcW w:w="2977" w:type="dxa"/>
+          </w:tcPr>
+          <w:p>
+            <w:pPr>
+              <w:rPr>
+                <w:sz w:val="28"/>
+                <w:szCs w:val="28"/>
+              </w:rPr>
+            </w:pPr>
+            <w:r>
+              <w:rPr>
+                <w:sz w:val="28"/>
+                <w:szCs w:val="28"/>
+              </w:rPr>
+              <w:t>Administrator</w:t>
+            </w:r>
+          </w:p>
+        </w:tc>
+        <w:tc>
+          <w:tcPr>
+            <w:tcW w:w="2410" w:type="dxa"/>
+          </w:tcPr>
+          <w:p>
+            <w:pPr>
+              <w:rPr>
+                <w:sz w:val="28"/>
+                <w:szCs w:val="28"/>
+              </w:rPr>
+            </w:pPr>
+            <w:proofErr w:type="spellStart"/>
+            <w:r>
+              <w:rPr>
+                <w:sz w:val="28"/>
+                <w:szCs w:val="28"/>
+              </w:rPr>
+              <w:t>Secondary</w:t>
+            </w:r>
+            <w:proofErr w:type="spellEnd"/>
+            <w:r>
+              <w:rPr>
+                <w:sz w:val="28"/>
+                <w:szCs w:val="28"/>
+              </w:rPr>
+              <w:t xml:space="preserve"> </w:t>
+            </w:r>
+            <w:proofErr w:type="spellStart"/>
+            <w:r>
+              <w:rPr>
+                <w:sz w:val="28"/>
+                <w:szCs w:val="28"/>
+              </w:rPr>
+              <w:t>Actors</w:t>
+            </w:r>
+            <w:proofErr w:type="spellEnd"/>
+            <w:r>
+              <w:rPr>
+                <w:sz w:val="28"/>
+                <w:szCs w:val="28"/>
+              </w:rPr>
+              <w:t>:</w:t>
+            </w:r>
+          </w:p>
+        </w:tc>
+        <w:tc>
+          <w:tcPr>
+            <w:tcW w:w="1836" w:type="dxa"/>
+          </w:tcPr>
+          <w:p>
+            <w:pPr>
+              <w:rPr>
+                <w:sz w:val="28"/>
+                <w:szCs w:val="28"/>
+              </w:rPr>
+            </w:pPr>
+          </w:p>
+        </w:tc>
+      </w:tr>
+      <w:tr>
+        <w:tc>
+          <w:tcPr>
+            <w:tcW w:w="2405" w:type="dxa"/>
+          </w:tcPr>
+          <w:p>
+            <w:pPr>
+              <w:jc w:val="right"/>
+              <w:rPr>
+                <w:sz w:val="28"/>
+                <w:szCs w:val="28"/>
+              </w:rPr>
+            </w:pPr>
+            <w:proofErr w:type="spellStart"/>
+            <w:r>
+              <w:rPr>
+                <w:sz w:val="28"/>
+                <w:szCs w:val="28"/>
+              </w:rPr>
+              <w:t>Goal</w:t>
+            </w:r>
+            <w:proofErr w:type="spellEnd"/>
+            <w:r>
+              <w:rPr>
+                <w:sz w:val="28"/>
+                <w:szCs w:val="28"/>
+              </w:rPr>
+              <w:t>:</w:t>
+            </w:r>
+          </w:p>
+        </w:tc>
+        <w:tc>
+          <w:tcPr>
+            <w:tcW w:w="7223" w:type="dxa"/>
+            <w:gridSpan w:val="3"/>
+          </w:tcPr>
+          <w:p>
+            <w:pPr>
+              <w:rPr>
+                <w:sz w:val="28"/>
+                <w:szCs w:val="28"/>
+              </w:rPr>
+            </w:pPr>
+            <w:r>
+              <w:rPr>
+                <w:sz w:val="28"/>
+                <w:szCs w:val="28"/>
+              </w:rPr>
+              <w:t>At redigere</w:t>
+            </w:r>
+            <w:r>
+              <w:rPr>
+                <w:sz w:val="28"/>
+                <w:szCs w:val="28"/>
+              </w:rPr>
+              <w:t xml:space="preserve"> et område </w:t>
+            </w:r>
+          </w:p>
+        </w:tc>
+      </w:tr>
+      <w:tr>
+        <w:tc>
+          <w:tcPr>
+            <w:tcW w:w="2405" w:type="dxa"/>
+          </w:tcPr>
+          <w:p>
+            <w:pPr>
+              <w:jc w:val="right"/>
+              <w:rPr>
+                <w:sz w:val="28"/>
+                <w:szCs w:val="28"/>
+              </w:rPr>
+            </w:pPr>
+            <w:proofErr w:type="spellStart"/>
+            <w:r>
+              <w:rPr>
+                <w:sz w:val="28"/>
+                <w:szCs w:val="28"/>
+              </w:rPr>
+              <w:t>Instigator</w:t>
+            </w:r>
+            <w:proofErr w:type="spellEnd"/>
+            <w:r>
+              <w:rPr>
+                <w:sz w:val="28"/>
+                <w:szCs w:val="28"/>
+              </w:rPr>
+              <w:t>:</w:t>
+            </w:r>
+          </w:p>
+        </w:tc>
+        <w:tc>
+          <w:tcPr>
+            <w:tcW w:w="7223" w:type="dxa"/>
+            <w:gridSpan w:val="3"/>
+          </w:tcPr>
+          <w:p>
+            <w:pPr>
+              <w:rPr>
+                <w:sz w:val="28"/>
+                <w:szCs w:val="28"/>
+              </w:rPr>
+            </w:pPr>
+            <w:r>
+              <w:rPr>
+                <w:sz w:val="28"/>
+                <w:szCs w:val="28"/>
+              </w:rPr>
+              <w:t>En udlejningskonsulent skal redigeres</w:t>
+            </w:r>
+          </w:p>
+        </w:tc>
+      </w:tr>
+      <w:tr>
+        <w:tc>
+          <w:tcPr>
+            <w:tcW w:w="2405" w:type="dxa"/>
+          </w:tcPr>
+          <w:p>
+            <w:pPr>
+              <w:jc w:val="right"/>
+              <w:rPr>
+                <w:sz w:val="28"/>
+                <w:szCs w:val="28"/>
+              </w:rPr>
+            </w:pPr>
+            <w:proofErr w:type="spellStart"/>
+            <w:r>
+              <w:rPr>
+                <w:sz w:val="28"/>
+                <w:szCs w:val="28"/>
+              </w:rPr>
+              <w:t>Preconditions</w:t>
+            </w:r>
+            <w:proofErr w:type="spellEnd"/>
+            <w:r>
+              <w:rPr>
+                <w:sz w:val="28"/>
+                <w:szCs w:val="28"/>
+              </w:rPr>
+              <w:t>:</w:t>
+            </w:r>
+          </w:p>
+        </w:tc>
+        <w:tc>
+          <w:tcPr>
+            <w:tcW w:w="7223" w:type="dxa"/>
+            <w:gridSpan w:val="3"/>
+          </w:tcPr>
+          <w:p>
+            <w:pPr>
+              <w:rPr>
+                <w:sz w:val="28"/>
+                <w:szCs w:val="28"/>
+              </w:rPr>
+            </w:pPr>
+            <w:r>
+              <w:rPr>
+                <w:sz w:val="28"/>
+                <w:szCs w:val="28"/>
+              </w:rPr>
+              <w:t>Udlejningskonsulent findes i forvejen</w:t>
+            </w:r>
+          </w:p>
+        </w:tc>
+      </w:tr>
+      <w:tr>
+        <w:tc>
+          <w:tcPr>
+            <w:tcW w:w="2405" w:type="dxa"/>
+          </w:tcPr>
+          <w:p>
+            <w:pPr>
+              <w:jc w:val="right"/>
+              <w:rPr>
+                <w:sz w:val="28"/>
+                <w:szCs w:val="28"/>
+              </w:rPr>
+            </w:pPr>
+            <w:proofErr w:type="spellStart"/>
+            <w:r>
+              <w:rPr>
+                <w:sz w:val="28"/>
+                <w:szCs w:val="28"/>
+              </w:rPr>
+              <w:t>Postconditions</w:t>
+            </w:r>
+            <w:proofErr w:type="spellEnd"/>
+            <w:r>
+              <w:rPr>
+                <w:sz w:val="28"/>
+                <w:szCs w:val="28"/>
+              </w:rPr>
+              <w:t>:</w:t>
+            </w:r>
+          </w:p>
+        </w:tc>
+        <w:tc>
+          <w:tcPr>
+            <w:tcW w:w="7223" w:type="dxa"/>
+            <w:gridSpan w:val="3"/>
+          </w:tcPr>
+          <w:p>
+            <w:pPr>
+              <w:rPr>
+                <w:sz w:val="28"/>
+                <w:szCs w:val="28"/>
+              </w:rPr>
+            </w:pPr>
+            <w:r>
+              <w:rPr>
+                <w:sz w:val="28"/>
+                <w:szCs w:val="28"/>
+              </w:rPr>
+              <w:t>Udlejningskonsulent</w:t>
+            </w:r>
+            <w:r>
+              <w:rPr>
+                <w:sz w:val="28"/>
+                <w:szCs w:val="28"/>
+              </w:rPr>
+              <w:t xml:space="preserve"> er blevet ændret</w:t>
+            </w:r>
+          </w:p>
+        </w:tc>
+      </w:tr>
+      <w:tr>
+        <w:tc>
+          <w:tcPr>
+            <w:tcW w:w="2405" w:type="dxa"/>
+          </w:tcPr>
+          <w:p>
+            <w:pPr>
+              <w:jc w:val="right"/>
+              <w:rPr>
+                <w:sz w:val="28"/>
+                <w:szCs w:val="28"/>
+              </w:rPr>
+            </w:pPr>
+            <w:r>
+              <w:rPr>
+                <w:sz w:val="28"/>
+                <w:szCs w:val="28"/>
+              </w:rPr>
+              <w:t>Normal Flow:</w:t>
+            </w:r>
+          </w:p>
+        </w:tc>
+        <w:tc>
+          <w:tcPr>
+            <w:tcW w:w="7223" w:type="dxa"/>
+            <w:gridSpan w:val="3"/>
+          </w:tcPr>
+          <w:p>
+            <w:pPr>
+              <w:pStyle w:val="ListParagraph"/>
+              <w:numPr>
+                <w:ilvl w:val="0"/>
+                <w:numId w:val="15"/>
+              </w:numPr>
+              <w:rPr>
+                <w:sz w:val="28"/>
+                <w:szCs w:val="28"/>
+              </w:rPr>
+            </w:pPr>
+            <w:r>
+              <w:rPr>
+                <w:sz w:val="28"/>
+                <w:szCs w:val="28"/>
+              </w:rPr>
+              <w:t>[Udlejningskonsulenter] menuen er valgt</w:t>
+            </w:r>
+          </w:p>
+          <w:p>
+            <w:pPr>
+              <w:pStyle w:val="ListParagraph"/>
+              <w:numPr>
+                <w:ilvl w:val="0"/>
+                <w:numId w:val="15"/>
+              </w:numPr>
+              <w:rPr>
+                <w:sz w:val="28"/>
+                <w:szCs w:val="28"/>
+              </w:rPr>
+            </w:pPr>
+            <w:r>
+              <w:rPr>
+                <w:sz w:val="28"/>
+                <w:szCs w:val="28"/>
+              </w:rPr>
+              <w:t>[Udlejningskonsulent] er valgt</w:t>
+            </w:r>
+          </w:p>
+          <w:p>
+            <w:pPr>
+              <w:numPr>
+                <w:ilvl w:val="0"/>
+                <w:numId w:val="15"/>
+              </w:numPr>
+              <w:contextualSpacing/>
+              <w:rPr>
+                <w:sz w:val="28"/>
+                <w:szCs w:val="28"/>
+              </w:rPr>
+            </w:pPr>
+            <w:r>
+              <w:rPr>
+                <w:sz w:val="28"/>
+                <w:szCs w:val="28"/>
+              </w:rPr>
+              <w:t>[Rediger oplysninger] knappen er valgt</w:t>
+            </w:r>
+          </w:p>
+          <w:p>
+            <w:pPr>
+              <w:numPr>
+                <w:ilvl w:val="0"/>
+                <w:numId w:val="15"/>
+              </w:numPr>
+              <w:contextualSpacing/>
+              <w:rPr>
+                <w:sz w:val="28"/>
+                <w:szCs w:val="28"/>
+              </w:rPr>
+            </w:pPr>
+            <w:r>
+              <w:rPr>
+                <w:sz w:val="28"/>
+                <w:szCs w:val="28"/>
+              </w:rPr>
+              <w:t>De relevante felter er ændret</w:t>
+            </w:r>
+          </w:p>
+          <w:p>
+            <w:pPr>
+              <w:numPr>
+                <w:ilvl w:val="0"/>
+                <w:numId w:val="15"/>
+              </w:numPr>
+              <w:contextualSpacing/>
+              <w:rPr>
+                <w:sz w:val="28"/>
+                <w:szCs w:val="28"/>
+              </w:rPr>
+            </w:pPr>
+            <w:r>
+              <w:rPr>
+                <w:sz w:val="28"/>
+                <w:szCs w:val="28"/>
+              </w:rPr>
+              <w:t>[Bekræft ændringer] knappen er valgt</w:t>
             </w:r>
           </w:p>
         </w:tc>
@@ -5777,6 +8228,540 @@
     </w:lvl>
   </w:abstractNum>
   <w:abstractNum w:abstractNumId="1" w15:restartNumberingAfterBreak="0">
+    <w:nsid w:val="01D56D8F"/>
+    <w:multiLevelType w:val="hybridMultilevel"/>
+    <w:tmpl w:val="BC4C4B0E"/>
+    <w:lvl w:ilvl="0" w:tplc="0406000F">
+      <w:start w:val="1"/>
+      <w:numFmt w:val="decimal"/>
+      <w:lvlText w:val="%1."/>
+      <w:lvlJc w:val="left"/>
+      <w:pPr>
+        <w:ind w:left="720" w:hanging="360"/>
+      </w:pPr>
+      <w:rPr>
+        <w:rFonts w:hint="default"/>
+      </w:rPr>
+    </w:lvl>
+    <w:lvl w:ilvl="1" w:tplc="04060019" w:tentative="1">
+      <w:start w:val="1"/>
+      <w:numFmt w:val="lowerLetter"/>
+      <w:lvlText w:val="%2."/>
+      <w:lvlJc w:val="left"/>
+      <w:pPr>
+        <w:ind w:left="1440" w:hanging="360"/>
+      </w:pPr>
+    </w:lvl>
+    <w:lvl w:ilvl="2" w:tplc="0406001B" w:tentative="1">
+      <w:start w:val="1"/>
+      <w:numFmt w:val="lowerRoman"/>
+      <w:lvlText w:val="%3."/>
+      <w:lvlJc w:val="right"/>
+      <w:pPr>
+        <w:ind w:left="2160" w:hanging="180"/>
+      </w:pPr>
+    </w:lvl>
+    <w:lvl w:ilvl="3" w:tplc="0406000F" w:tentative="1">
+      <w:start w:val="1"/>
+      <w:numFmt w:val="decimal"/>
+      <w:lvlText w:val="%4."/>
+      <w:lvlJc w:val="left"/>
+      <w:pPr>
+        <w:ind w:left="2880" w:hanging="360"/>
+      </w:pPr>
+    </w:lvl>
+    <w:lvl w:ilvl="4" w:tplc="04060019" w:tentative="1">
+      <w:start w:val="1"/>
+      <w:numFmt w:val="lowerLetter"/>
+      <w:lvlText w:val="%5."/>
+      <w:lvlJc w:val="left"/>
+      <w:pPr>
+        <w:ind w:left="3600" w:hanging="360"/>
+      </w:pPr>
+    </w:lvl>
+    <w:lvl w:ilvl="5" w:tplc="0406001B" w:tentative="1">
+      <w:start w:val="1"/>
+      <w:numFmt w:val="lowerRoman"/>
+      <w:lvlText w:val="%6."/>
+      <w:lvlJc w:val="right"/>
+      <w:pPr>
+        <w:ind w:left="4320" w:hanging="180"/>
+      </w:pPr>
+    </w:lvl>
+    <w:lvl w:ilvl="6" w:tplc="0406000F" w:tentative="1">
+      <w:start w:val="1"/>
+      <w:numFmt w:val="decimal"/>
+      <w:lvlText w:val="%7."/>
+      <w:lvlJc w:val="left"/>
+      <w:pPr>
+        <w:ind w:left="5040" w:hanging="360"/>
+      </w:pPr>
+    </w:lvl>
+    <w:lvl w:ilvl="7" w:tplc="04060019" w:tentative="1">
+      <w:start w:val="1"/>
+      <w:numFmt w:val="lowerLetter"/>
+      <w:lvlText w:val="%8."/>
+      <w:lvlJc w:val="left"/>
+      <w:pPr>
+        <w:ind w:left="5760" w:hanging="360"/>
+      </w:pPr>
+    </w:lvl>
+    <w:lvl w:ilvl="8" w:tplc="0406001B" w:tentative="1">
+      <w:start w:val="1"/>
+      <w:numFmt w:val="lowerRoman"/>
+      <w:lvlText w:val="%9."/>
+      <w:lvlJc w:val="right"/>
+      <w:pPr>
+        <w:ind w:left="6480" w:hanging="180"/>
+      </w:pPr>
+    </w:lvl>
+  </w:abstractNum>
+  <w:abstractNum w:abstractNumId="2" w15:restartNumberingAfterBreak="0">
+    <w:nsid w:val="0DFD4ABC"/>
+    <w:multiLevelType w:val="hybridMultilevel"/>
+    <w:tmpl w:val="F69A0156"/>
+    <w:lvl w:ilvl="0" w:tplc="9CE6C0DC">
+      <w:start w:val="1"/>
+      <w:numFmt w:val="decimal"/>
+      <w:lvlText w:val="%1."/>
+      <w:lvlJc w:val="left"/>
+      <w:pPr>
+        <w:ind w:left="1080" w:hanging="360"/>
+      </w:pPr>
+      <w:rPr>
+        <w:rFonts w:asciiTheme="minorHAnsi" w:eastAsiaTheme="minorHAnsi" w:hAnsiTheme="minorHAnsi" w:cstheme="minorBidi"/>
+      </w:rPr>
+    </w:lvl>
+    <w:lvl w:ilvl="1" w:tplc="04060019" w:tentative="1">
+      <w:start w:val="1"/>
+      <w:numFmt w:val="lowerLetter"/>
+      <w:lvlText w:val="%2."/>
+      <w:lvlJc w:val="left"/>
+      <w:pPr>
+        <w:ind w:left="1800" w:hanging="360"/>
+      </w:pPr>
+    </w:lvl>
+    <w:lvl w:ilvl="2" w:tplc="0406001B" w:tentative="1">
+      <w:start w:val="1"/>
+      <w:numFmt w:val="lowerRoman"/>
+      <w:lvlText w:val="%3."/>
+      <w:lvlJc w:val="right"/>
+      <w:pPr>
+        <w:ind w:left="2520" w:hanging="180"/>
+      </w:pPr>
+    </w:lvl>
+    <w:lvl w:ilvl="3" w:tplc="0406000F" w:tentative="1">
+      <w:start w:val="1"/>
+      <w:numFmt w:val="decimal"/>
+      <w:lvlText w:val="%4."/>
+      <w:lvlJc w:val="left"/>
+      <w:pPr>
+        <w:ind w:left="3240" w:hanging="360"/>
+      </w:pPr>
+    </w:lvl>
+    <w:lvl w:ilvl="4" w:tplc="04060019" w:tentative="1">
+      <w:start w:val="1"/>
+      <w:numFmt w:val="lowerLetter"/>
+      <w:lvlText w:val="%5."/>
+      <w:lvlJc w:val="left"/>
+      <w:pPr>
+        <w:ind w:left="3960" w:hanging="360"/>
+      </w:pPr>
+    </w:lvl>
+    <w:lvl w:ilvl="5" w:tplc="0406001B" w:tentative="1">
+      <w:start w:val="1"/>
+      <w:numFmt w:val="lowerRoman"/>
+      <w:lvlText w:val="%6."/>
+      <w:lvlJc w:val="right"/>
+      <w:pPr>
+        <w:ind w:left="4680" w:hanging="180"/>
+      </w:pPr>
+    </w:lvl>
+    <w:lvl w:ilvl="6" w:tplc="0406000F" w:tentative="1">
+      <w:start w:val="1"/>
+      <w:numFmt w:val="decimal"/>
+      <w:lvlText w:val="%7."/>
+      <w:lvlJc w:val="left"/>
+      <w:pPr>
+        <w:ind w:left="5400" w:hanging="360"/>
+      </w:pPr>
+    </w:lvl>
+    <w:lvl w:ilvl="7" w:tplc="04060019" w:tentative="1">
+      <w:start w:val="1"/>
+      <w:numFmt w:val="lowerLetter"/>
+      <w:lvlText w:val="%8."/>
+      <w:lvlJc w:val="left"/>
+      <w:pPr>
+        <w:ind w:left="6120" w:hanging="360"/>
+      </w:pPr>
+    </w:lvl>
+    <w:lvl w:ilvl="8" w:tplc="0406001B" w:tentative="1">
+      <w:start w:val="1"/>
+      <w:numFmt w:val="lowerRoman"/>
+      <w:lvlText w:val="%9."/>
+      <w:lvlJc w:val="right"/>
+      <w:pPr>
+        <w:ind w:left="6840" w:hanging="180"/>
+      </w:pPr>
+    </w:lvl>
+  </w:abstractNum>
+  <w:abstractNum w:abstractNumId="3" w15:restartNumberingAfterBreak="0">
+    <w:nsid w:val="0E714A48"/>
+    <w:multiLevelType w:val="hybridMultilevel"/>
+    <w:tmpl w:val="9D4A9A8C"/>
+    <w:lvl w:ilvl="0" w:tplc="0406000F">
+      <w:start w:val="1"/>
+      <w:numFmt w:val="decimal"/>
+      <w:lvlText w:val="%1."/>
+      <w:lvlJc w:val="left"/>
+      <w:pPr>
+        <w:ind w:left="720" w:hanging="360"/>
+      </w:pPr>
+      <w:rPr>
+        <w:rFonts w:hint="default"/>
+      </w:rPr>
+    </w:lvl>
+    <w:lvl w:ilvl="1" w:tplc="04060019" w:tentative="1">
+      <w:start w:val="1"/>
+      <w:numFmt w:val="lowerLetter"/>
+      <w:lvlText w:val="%2."/>
+      <w:lvlJc w:val="left"/>
+      <w:pPr>
+        <w:ind w:left="1440" w:hanging="360"/>
+      </w:pPr>
+    </w:lvl>
+    <w:lvl w:ilvl="2" w:tplc="0406001B" w:tentative="1">
+      <w:start w:val="1"/>
+      <w:numFmt w:val="lowerRoman"/>
+      <w:lvlText w:val="%3."/>
+      <w:lvlJc w:val="right"/>
+      <w:pPr>
+        <w:ind w:left="2160" w:hanging="180"/>
+      </w:pPr>
+    </w:lvl>
+    <w:lvl w:ilvl="3" w:tplc="0406000F" w:tentative="1">
+      <w:start w:val="1"/>
+      <w:numFmt w:val="decimal"/>
+      <w:lvlText w:val="%4."/>
+      <w:lvlJc w:val="left"/>
+      <w:pPr>
+        <w:ind w:left="2880" w:hanging="360"/>
+      </w:pPr>
+    </w:lvl>
+    <w:lvl w:ilvl="4" w:tplc="04060019" w:tentative="1">
+      <w:start w:val="1"/>
+      <w:numFmt w:val="lowerLetter"/>
+      <w:lvlText w:val="%5."/>
+      <w:lvlJc w:val="left"/>
+      <w:pPr>
+        <w:ind w:left="3600" w:hanging="360"/>
+      </w:pPr>
+    </w:lvl>
+    <w:lvl w:ilvl="5" w:tplc="0406001B" w:tentative="1">
+      <w:start w:val="1"/>
+      <w:numFmt w:val="lowerRoman"/>
+      <w:lvlText w:val="%6."/>
+      <w:lvlJc w:val="right"/>
+      <w:pPr>
+        <w:ind w:left="4320" w:hanging="180"/>
+      </w:pPr>
+    </w:lvl>
+    <w:lvl w:ilvl="6" w:tplc="0406000F" w:tentative="1">
+      <w:start w:val="1"/>
+      <w:numFmt w:val="decimal"/>
+      <w:lvlText w:val="%7."/>
+      <w:lvlJc w:val="left"/>
+      <w:pPr>
+        <w:ind w:left="5040" w:hanging="360"/>
+      </w:pPr>
+    </w:lvl>
+    <w:lvl w:ilvl="7" w:tplc="04060019" w:tentative="1">
+      <w:start w:val="1"/>
+      <w:numFmt w:val="lowerLetter"/>
+      <w:lvlText w:val="%8."/>
+      <w:lvlJc w:val="left"/>
+      <w:pPr>
+        <w:ind w:left="5760" w:hanging="360"/>
+      </w:pPr>
+    </w:lvl>
+    <w:lvl w:ilvl="8" w:tplc="0406001B" w:tentative="1">
+      <w:start w:val="1"/>
+      <w:numFmt w:val="lowerRoman"/>
+      <w:lvlText w:val="%9."/>
+      <w:lvlJc w:val="right"/>
+      <w:pPr>
+        <w:ind w:left="6480" w:hanging="180"/>
+      </w:pPr>
+    </w:lvl>
+  </w:abstractNum>
+  <w:abstractNum w:abstractNumId="4" w15:restartNumberingAfterBreak="0">
+    <w:nsid w:val="13E44FE1"/>
+    <w:multiLevelType w:val="hybridMultilevel"/>
+    <w:tmpl w:val="7F3EDFE8"/>
+    <w:lvl w:ilvl="0" w:tplc="0406000F">
+      <w:start w:val="1"/>
+      <w:numFmt w:val="decimal"/>
+      <w:lvlText w:val="%1."/>
+      <w:lvlJc w:val="left"/>
+      <w:pPr>
+        <w:ind w:left="720" w:hanging="360"/>
+      </w:pPr>
+      <w:rPr>
+        <w:rFonts w:hint="default"/>
+      </w:rPr>
+    </w:lvl>
+    <w:lvl w:ilvl="1" w:tplc="04060019" w:tentative="1">
+      <w:start w:val="1"/>
+      <w:numFmt w:val="lowerLetter"/>
+      <w:lvlText w:val="%2."/>
+      <w:lvlJc w:val="left"/>
+      <w:pPr>
+        <w:ind w:left="1440" w:hanging="360"/>
+      </w:pPr>
+    </w:lvl>
+    <w:lvl w:ilvl="2" w:tplc="0406001B" w:tentative="1">
+      <w:start w:val="1"/>
+      <w:numFmt w:val="lowerRoman"/>
+      <w:lvlText w:val="%3."/>
+      <w:lvlJc w:val="right"/>
+      <w:pPr>
+        <w:ind w:left="2160" w:hanging="180"/>
+      </w:pPr>
+    </w:lvl>
+    <w:lvl w:ilvl="3" w:tplc="0406000F" w:tentative="1">
+      <w:start w:val="1"/>
+      <w:numFmt w:val="decimal"/>
+      <w:lvlText w:val="%4."/>
+      <w:lvlJc w:val="left"/>
+      <w:pPr>
+        <w:ind w:left="2880" w:hanging="360"/>
+      </w:pPr>
+    </w:lvl>
+    <w:lvl w:ilvl="4" w:tplc="04060019" w:tentative="1">
+      <w:start w:val="1"/>
+      <w:numFmt w:val="lowerLetter"/>
+      <w:lvlText w:val="%5."/>
+      <w:lvlJc w:val="left"/>
+      <w:pPr>
+        <w:ind w:left="3600" w:hanging="360"/>
+      </w:pPr>
+    </w:lvl>
+    <w:lvl w:ilvl="5" w:tplc="0406001B" w:tentative="1">
+      <w:start w:val="1"/>
+      <w:numFmt w:val="lowerRoman"/>
+      <w:lvlText w:val="%6."/>
+      <w:lvlJc w:val="right"/>
+      <w:pPr>
+        <w:ind w:left="4320" w:hanging="180"/>
+      </w:pPr>
+    </w:lvl>
+    <w:lvl w:ilvl="6" w:tplc="0406000F" w:tentative="1">
+      <w:start w:val="1"/>
+      <w:numFmt w:val="decimal"/>
+      <w:lvlText w:val="%7."/>
+      <w:lvlJc w:val="left"/>
+      <w:pPr>
+        <w:ind w:left="5040" w:hanging="360"/>
+      </w:pPr>
+    </w:lvl>
+    <w:lvl w:ilvl="7" w:tplc="04060019" w:tentative="1">
+      <w:start w:val="1"/>
+      <w:numFmt w:val="lowerLetter"/>
+      <w:lvlText w:val="%8."/>
+      <w:lvlJc w:val="left"/>
+      <w:pPr>
+        <w:ind w:left="5760" w:hanging="360"/>
+      </w:pPr>
+    </w:lvl>
+    <w:lvl w:ilvl="8" w:tplc="0406001B" w:tentative="1">
+      <w:start w:val="1"/>
+      <w:numFmt w:val="lowerRoman"/>
+      <w:lvlText w:val="%9."/>
+      <w:lvlJc w:val="right"/>
+      <w:pPr>
+        <w:ind w:left="6480" w:hanging="180"/>
+      </w:pPr>
+    </w:lvl>
+  </w:abstractNum>
+  <w:abstractNum w:abstractNumId="5" w15:restartNumberingAfterBreak="0">
+    <w:nsid w:val="230E04EA"/>
+    <w:multiLevelType w:val="hybridMultilevel"/>
+    <w:tmpl w:val="559E1C4E"/>
+    <w:lvl w:ilvl="0" w:tplc="0406000F">
+      <w:start w:val="1"/>
+      <w:numFmt w:val="decimal"/>
+      <w:lvlText w:val="%1."/>
+      <w:lvlJc w:val="left"/>
+      <w:pPr>
+        <w:ind w:left="720" w:hanging="360"/>
+      </w:pPr>
+      <w:rPr>
+        <w:rFonts w:hint="default"/>
+      </w:rPr>
+    </w:lvl>
+    <w:lvl w:ilvl="1" w:tplc="04060019" w:tentative="1">
+      <w:start w:val="1"/>
+      <w:numFmt w:val="lowerLetter"/>
+      <w:lvlText w:val="%2."/>
+      <w:lvlJc w:val="left"/>
+      <w:pPr>
+        <w:ind w:left="1440" w:hanging="360"/>
+      </w:pPr>
+    </w:lvl>
+    <w:lvl w:ilvl="2" w:tplc="0406001B" w:tentative="1">
+      <w:start w:val="1"/>
+      <w:numFmt w:val="lowerRoman"/>
+      <w:lvlText w:val="%3."/>
+      <w:lvlJc w:val="right"/>
+      <w:pPr>
+        <w:ind w:left="2160" w:hanging="180"/>
+      </w:pPr>
+    </w:lvl>
+    <w:lvl w:ilvl="3" w:tplc="0406000F" w:tentative="1">
+      <w:start w:val="1"/>
+      <w:numFmt w:val="decimal"/>
+      <w:lvlText w:val="%4."/>
+      <w:lvlJc w:val="left"/>
+      <w:pPr>
+        <w:ind w:left="2880" w:hanging="360"/>
+      </w:pPr>
+    </w:lvl>
+    <w:lvl w:ilvl="4" w:tplc="04060019" w:tentative="1">
+      <w:start w:val="1"/>
+      <w:numFmt w:val="lowerLetter"/>
+      <w:lvlText w:val="%5."/>
+      <w:lvlJc w:val="left"/>
+      <w:pPr>
+        <w:ind w:left="3600" w:hanging="360"/>
+      </w:pPr>
+    </w:lvl>
+    <w:lvl w:ilvl="5" w:tplc="0406001B" w:tentative="1">
+      <w:start w:val="1"/>
+      <w:numFmt w:val="lowerRoman"/>
+      <w:lvlText w:val="%6."/>
+      <w:lvlJc w:val="right"/>
+      <w:pPr>
+        <w:ind w:left="4320" w:hanging="180"/>
+      </w:pPr>
+    </w:lvl>
+    <w:lvl w:ilvl="6" w:tplc="0406000F" w:tentative="1">
+      <w:start w:val="1"/>
+      <w:numFmt w:val="decimal"/>
+      <w:lvlText w:val="%7."/>
+      <w:lvlJc w:val="left"/>
+      <w:pPr>
+        <w:ind w:left="5040" w:hanging="360"/>
+      </w:pPr>
+    </w:lvl>
+    <w:lvl w:ilvl="7" w:tplc="04060019" w:tentative="1">
+      <w:start w:val="1"/>
+      <w:numFmt w:val="lowerLetter"/>
+      <w:lvlText w:val="%8."/>
+      <w:lvlJc w:val="left"/>
+      <w:pPr>
+        <w:ind w:left="5760" w:hanging="360"/>
+      </w:pPr>
+    </w:lvl>
+    <w:lvl w:ilvl="8" w:tplc="0406001B" w:tentative="1">
+      <w:start w:val="1"/>
+      <w:numFmt w:val="lowerRoman"/>
+      <w:lvlText w:val="%9."/>
+      <w:lvlJc w:val="right"/>
+      <w:pPr>
+        <w:ind w:left="6480" w:hanging="180"/>
+      </w:pPr>
+    </w:lvl>
+  </w:abstractNum>
+  <w:abstractNum w:abstractNumId="6" w15:restartNumberingAfterBreak="0">
+    <w:nsid w:val="24E762D4"/>
+    <w:multiLevelType w:val="hybridMultilevel"/>
+    <w:tmpl w:val="0D2815CC"/>
+    <w:lvl w:ilvl="0" w:tplc="0406000F">
+      <w:start w:val="1"/>
+      <w:numFmt w:val="decimal"/>
+      <w:lvlText w:val="%1."/>
+      <w:lvlJc w:val="left"/>
+      <w:pPr>
+        <w:ind w:left="720" w:hanging="360"/>
+      </w:pPr>
+      <w:rPr>
+        <w:rFonts w:hint="default"/>
+      </w:rPr>
+    </w:lvl>
+    <w:lvl w:ilvl="1" w:tplc="04060019" w:tentative="1">
+      <w:start w:val="1"/>
+      <w:numFmt w:val="lowerLetter"/>
+      <w:lvlText w:val="%2."/>
+      <w:lvlJc w:val="left"/>
+      <w:pPr>
+        <w:ind w:left="1440" w:hanging="360"/>
+      </w:pPr>
+    </w:lvl>
+    <w:lvl w:ilvl="2" w:tplc="0406001B" w:tentative="1">
+      <w:start w:val="1"/>
+      <w:numFmt w:val="lowerRoman"/>
+      <w:lvlText w:val="%3."/>
+      <w:lvlJc w:val="right"/>
+      <w:pPr>
+        <w:ind w:left="2160" w:hanging="180"/>
+      </w:pPr>
+    </w:lvl>
+    <w:lvl w:ilvl="3" w:tplc="0406000F" w:tentative="1">
+      <w:start w:val="1"/>
+      <w:numFmt w:val="decimal"/>
+      <w:lvlText w:val="%4."/>
+      <w:lvlJc w:val="left"/>
+      <w:pPr>
+        <w:ind w:left="2880" w:hanging="360"/>
+      </w:pPr>
+    </w:lvl>
+    <w:lvl w:ilvl="4" w:tplc="04060019" w:tentative="1">
+      <w:start w:val="1"/>
+      <w:numFmt w:val="lowerLetter"/>
+      <w:lvlText w:val="%5."/>
+      <w:lvlJc w:val="left"/>
+      <w:pPr>
+        <w:ind w:left="3600" w:hanging="360"/>
+      </w:pPr>
+    </w:lvl>
+    <w:lvl w:ilvl="5" w:tplc="0406001B" w:tentative="1">
+      <w:start w:val="1"/>
+      <w:numFmt w:val="lowerRoman"/>
+      <w:lvlText w:val="%6."/>
+      <w:lvlJc w:val="right"/>
+      <w:pPr>
+        <w:ind w:left="4320" w:hanging="180"/>
+      </w:pPr>
+    </w:lvl>
+    <w:lvl w:ilvl="6" w:tplc="0406000F" w:tentative="1">
+      <w:start w:val="1"/>
+      <w:numFmt w:val="decimal"/>
+      <w:lvlText w:val="%7."/>
+      <w:lvlJc w:val="left"/>
+      <w:pPr>
+        <w:ind w:left="5040" w:hanging="360"/>
+      </w:pPr>
+    </w:lvl>
+    <w:lvl w:ilvl="7" w:tplc="04060019" w:tentative="1">
+      <w:start w:val="1"/>
+      <w:numFmt w:val="lowerLetter"/>
+      <w:lvlText w:val="%8."/>
+      <w:lvlJc w:val="left"/>
+      <w:pPr>
+        <w:ind w:left="5760" w:hanging="360"/>
+      </w:pPr>
+    </w:lvl>
+    <w:lvl w:ilvl="8" w:tplc="0406001B" w:tentative="1">
+      <w:start w:val="1"/>
+      <w:numFmt w:val="lowerRoman"/>
+      <w:lvlText w:val="%9."/>
+      <w:lvlJc w:val="right"/>
+      <w:pPr>
+        <w:ind w:left="6480" w:hanging="180"/>
+      </w:pPr>
+    </w:lvl>
+  </w:abstractNum>
+  <w:abstractNum w:abstractNumId="7" w15:restartNumberingAfterBreak="0">
     <w:nsid w:val="32023E09"/>
     <w:multiLevelType w:val="hybridMultilevel"/>
     <w:tmpl w:val="4844BD28"/>
@@ -5865,7 +8850,7 @@
       </w:pPr>
     </w:lvl>
   </w:abstractNum>
-  <w:abstractNum w:abstractNumId="2" w15:restartNumberingAfterBreak="0">
+  <w:abstractNum w:abstractNumId="8" w15:restartNumberingAfterBreak="0">
     <w:nsid w:val="378E7478"/>
     <w:multiLevelType w:val="hybridMultilevel"/>
     <w:tmpl w:val="4844BD28"/>
@@ -5954,7 +8939,96 @@
       </w:pPr>
     </w:lvl>
   </w:abstractNum>
-  <w:abstractNum w:abstractNumId="3" w15:restartNumberingAfterBreak="0">
+  <w:abstractNum w:abstractNumId="9" w15:restartNumberingAfterBreak="0">
+    <w:nsid w:val="48BC1736"/>
+    <w:multiLevelType w:val="hybridMultilevel"/>
+    <w:tmpl w:val="DBA04D5A"/>
+    <w:lvl w:ilvl="0" w:tplc="0406000F">
+      <w:start w:val="1"/>
+      <w:numFmt w:val="decimal"/>
+      <w:lvlText w:val="%1."/>
+      <w:lvlJc w:val="left"/>
+      <w:pPr>
+        <w:ind w:left="720" w:hanging="360"/>
+      </w:pPr>
+      <w:rPr>
+        <w:rFonts w:hint="default"/>
+      </w:rPr>
+    </w:lvl>
+    <w:lvl w:ilvl="1" w:tplc="04060019" w:tentative="1">
+      <w:start w:val="1"/>
+      <w:numFmt w:val="lowerLetter"/>
+      <w:lvlText w:val="%2."/>
+      <w:lvlJc w:val="left"/>
+      <w:pPr>
+        <w:ind w:left="1440" w:hanging="360"/>
+      </w:pPr>
+    </w:lvl>
+    <w:lvl w:ilvl="2" w:tplc="0406001B" w:tentative="1">
+      <w:start w:val="1"/>
+      <w:numFmt w:val="lowerRoman"/>
+      <w:lvlText w:val="%3."/>
+      <w:lvlJc w:val="right"/>
+      <w:pPr>
+        <w:ind w:left="2160" w:hanging="180"/>
+      </w:pPr>
+    </w:lvl>
+    <w:lvl w:ilvl="3" w:tplc="0406000F" w:tentative="1">
+      <w:start w:val="1"/>
+      <w:numFmt w:val="decimal"/>
+      <w:lvlText w:val="%4."/>
+      <w:lvlJc w:val="left"/>
+      <w:pPr>
+        <w:ind w:left="2880" w:hanging="360"/>
+      </w:pPr>
+    </w:lvl>
+    <w:lvl w:ilvl="4" w:tplc="04060019" w:tentative="1">
+      <w:start w:val="1"/>
+      <w:numFmt w:val="lowerLetter"/>
+      <w:lvlText w:val="%5."/>
+      <w:lvlJc w:val="left"/>
+      <w:pPr>
+        <w:ind w:left="3600" w:hanging="360"/>
+      </w:pPr>
+    </w:lvl>
+    <w:lvl w:ilvl="5" w:tplc="0406001B" w:tentative="1">
+      <w:start w:val="1"/>
+      <w:numFmt w:val="lowerRoman"/>
+      <w:lvlText w:val="%6."/>
+      <w:lvlJc w:val="right"/>
+      <w:pPr>
+        <w:ind w:left="4320" w:hanging="180"/>
+      </w:pPr>
+    </w:lvl>
+    <w:lvl w:ilvl="6" w:tplc="0406000F" w:tentative="1">
+      <w:start w:val="1"/>
+      <w:numFmt w:val="decimal"/>
+      <w:lvlText w:val="%7."/>
+      <w:lvlJc w:val="left"/>
+      <w:pPr>
+        <w:ind w:left="5040" w:hanging="360"/>
+      </w:pPr>
+    </w:lvl>
+    <w:lvl w:ilvl="7" w:tplc="04060019" w:tentative="1">
+      <w:start w:val="1"/>
+      <w:numFmt w:val="lowerLetter"/>
+      <w:lvlText w:val="%8."/>
+      <w:lvlJc w:val="left"/>
+      <w:pPr>
+        <w:ind w:left="5760" w:hanging="360"/>
+      </w:pPr>
+    </w:lvl>
+    <w:lvl w:ilvl="8" w:tplc="0406001B" w:tentative="1">
+      <w:start w:val="1"/>
+      <w:numFmt w:val="lowerRoman"/>
+      <w:lvlText w:val="%9."/>
+      <w:lvlJc w:val="right"/>
+      <w:pPr>
+        <w:ind w:left="6480" w:hanging="180"/>
+      </w:pPr>
+    </w:lvl>
+  </w:abstractNum>
+  <w:abstractNum w:abstractNumId="10" w15:restartNumberingAfterBreak="0">
     <w:nsid w:val="4BB074D6"/>
     <w:multiLevelType w:val="hybridMultilevel"/>
     <w:tmpl w:val="4844BD28"/>
@@ -6043,7 +9117,96 @@
       </w:pPr>
     </w:lvl>
   </w:abstractNum>
-  <w:abstractNum w:abstractNumId="4" w15:restartNumberingAfterBreak="0">
+  <w:abstractNum w:abstractNumId="11" w15:restartNumberingAfterBreak="0">
+    <w:nsid w:val="5321633E"/>
+    <w:multiLevelType w:val="hybridMultilevel"/>
+    <w:tmpl w:val="B75A966A"/>
+    <w:lvl w:ilvl="0" w:tplc="0406000F">
+      <w:start w:val="1"/>
+      <w:numFmt w:val="decimal"/>
+      <w:lvlText w:val="%1."/>
+      <w:lvlJc w:val="left"/>
+      <w:pPr>
+        <w:ind w:left="720" w:hanging="360"/>
+      </w:pPr>
+      <w:rPr>
+        <w:rFonts w:hint="default"/>
+      </w:rPr>
+    </w:lvl>
+    <w:lvl w:ilvl="1" w:tplc="04060019" w:tentative="1">
+      <w:start w:val="1"/>
+      <w:numFmt w:val="lowerLetter"/>
+      <w:lvlText w:val="%2."/>
+      <w:lvlJc w:val="left"/>
+      <w:pPr>
+        <w:ind w:left="1440" w:hanging="360"/>
+      </w:pPr>
+    </w:lvl>
+    <w:lvl w:ilvl="2" w:tplc="0406001B" w:tentative="1">
+      <w:start w:val="1"/>
+      <w:numFmt w:val="lowerRoman"/>
+      <w:lvlText w:val="%3."/>
+      <w:lvlJc w:val="right"/>
+      <w:pPr>
+        <w:ind w:left="2160" w:hanging="180"/>
+      </w:pPr>
+    </w:lvl>
+    <w:lvl w:ilvl="3" w:tplc="0406000F" w:tentative="1">
+      <w:start w:val="1"/>
+      <w:numFmt w:val="decimal"/>
+      <w:lvlText w:val="%4."/>
+      <w:lvlJc w:val="left"/>
+      <w:pPr>
+        <w:ind w:left="2880" w:hanging="360"/>
+      </w:pPr>
+    </w:lvl>
+    <w:lvl w:ilvl="4" w:tplc="04060019" w:tentative="1">
+      <w:start w:val="1"/>
+      <w:numFmt w:val="lowerLetter"/>
+      <w:lvlText w:val="%5."/>
+      <w:lvlJc w:val="left"/>
+      <w:pPr>
+        <w:ind w:left="3600" w:hanging="360"/>
+      </w:pPr>
+    </w:lvl>
+    <w:lvl w:ilvl="5" w:tplc="0406001B" w:tentative="1">
+      <w:start w:val="1"/>
+      <w:numFmt w:val="lowerRoman"/>
+      <w:lvlText w:val="%6."/>
+      <w:lvlJc w:val="right"/>
+      <w:pPr>
+        <w:ind w:left="4320" w:hanging="180"/>
+      </w:pPr>
+    </w:lvl>
+    <w:lvl w:ilvl="6" w:tplc="0406000F" w:tentative="1">
+      <w:start w:val="1"/>
+      <w:numFmt w:val="decimal"/>
+      <w:lvlText w:val="%7."/>
+      <w:lvlJc w:val="left"/>
+      <w:pPr>
+        <w:ind w:left="5040" w:hanging="360"/>
+      </w:pPr>
+    </w:lvl>
+    <w:lvl w:ilvl="7" w:tplc="04060019" w:tentative="1">
+      <w:start w:val="1"/>
+      <w:numFmt w:val="lowerLetter"/>
+      <w:lvlText w:val="%8."/>
+      <w:lvlJc w:val="left"/>
+      <w:pPr>
+        <w:ind w:left="5760" w:hanging="360"/>
+      </w:pPr>
+    </w:lvl>
+    <w:lvl w:ilvl="8" w:tplc="0406001B" w:tentative="1">
+      <w:start w:val="1"/>
+      <w:numFmt w:val="lowerRoman"/>
+      <w:lvlText w:val="%9."/>
+      <w:lvlJc w:val="right"/>
+      <w:pPr>
+        <w:ind w:left="6480" w:hanging="180"/>
+      </w:pPr>
+    </w:lvl>
+  </w:abstractNum>
+  <w:abstractNum w:abstractNumId="12" w15:restartNumberingAfterBreak="0">
     <w:nsid w:val="553515CF"/>
     <w:multiLevelType w:val="hybridMultilevel"/>
     <w:tmpl w:val="4844BD28"/>
@@ -6132,7 +9295,96 @@
       </w:pPr>
     </w:lvl>
   </w:abstractNum>
-  <w:abstractNum w:abstractNumId="5" w15:restartNumberingAfterBreak="0">
+  <w:abstractNum w:abstractNumId="13" w15:restartNumberingAfterBreak="0">
+    <w:nsid w:val="58CF57C2"/>
+    <w:multiLevelType w:val="hybridMultilevel"/>
+    <w:tmpl w:val="1E5C274E"/>
+    <w:lvl w:ilvl="0" w:tplc="0406000F">
+      <w:start w:val="1"/>
+      <w:numFmt w:val="decimal"/>
+      <w:lvlText w:val="%1."/>
+      <w:lvlJc w:val="left"/>
+      <w:pPr>
+        <w:ind w:left="720" w:hanging="360"/>
+      </w:pPr>
+      <w:rPr>
+        <w:rFonts w:hint="default"/>
+      </w:rPr>
+    </w:lvl>
+    <w:lvl w:ilvl="1" w:tplc="04060019" w:tentative="1">
+      <w:start w:val="1"/>
+      <w:numFmt w:val="lowerLetter"/>
+      <w:lvlText w:val="%2."/>
+      <w:lvlJc w:val="left"/>
+      <w:pPr>
+        <w:ind w:left="1440" w:hanging="360"/>
+      </w:pPr>
+    </w:lvl>
+    <w:lvl w:ilvl="2" w:tplc="0406001B" w:tentative="1">
+      <w:start w:val="1"/>
+      <w:numFmt w:val="lowerRoman"/>
+      <w:lvlText w:val="%3."/>
+      <w:lvlJc w:val="right"/>
+      <w:pPr>
+        <w:ind w:left="2160" w:hanging="180"/>
+      </w:pPr>
+    </w:lvl>
+    <w:lvl w:ilvl="3" w:tplc="0406000F" w:tentative="1">
+      <w:start w:val="1"/>
+      <w:numFmt w:val="decimal"/>
+      <w:lvlText w:val="%4."/>
+      <w:lvlJc w:val="left"/>
+      <w:pPr>
+        <w:ind w:left="2880" w:hanging="360"/>
+      </w:pPr>
+    </w:lvl>
+    <w:lvl w:ilvl="4" w:tplc="04060019" w:tentative="1">
+      <w:start w:val="1"/>
+      <w:numFmt w:val="lowerLetter"/>
+      <w:lvlText w:val="%5."/>
+      <w:lvlJc w:val="left"/>
+      <w:pPr>
+        <w:ind w:left="3600" w:hanging="360"/>
+      </w:pPr>
+    </w:lvl>
+    <w:lvl w:ilvl="5" w:tplc="0406001B" w:tentative="1">
+      <w:start w:val="1"/>
+      <w:numFmt w:val="lowerRoman"/>
+      <w:lvlText w:val="%6."/>
+      <w:lvlJc w:val="right"/>
+      <w:pPr>
+        <w:ind w:left="4320" w:hanging="180"/>
+      </w:pPr>
+    </w:lvl>
+    <w:lvl w:ilvl="6" w:tplc="0406000F" w:tentative="1">
+      <w:start w:val="1"/>
+      <w:numFmt w:val="decimal"/>
+      <w:lvlText w:val="%7."/>
+      <w:lvlJc w:val="left"/>
+      <w:pPr>
+        <w:ind w:left="5040" w:hanging="360"/>
+      </w:pPr>
+    </w:lvl>
+    <w:lvl w:ilvl="7" w:tplc="04060019" w:tentative="1">
+      <w:start w:val="1"/>
+      <w:numFmt w:val="lowerLetter"/>
+      <w:lvlText w:val="%8."/>
+      <w:lvlJc w:val="left"/>
+      <w:pPr>
+        <w:ind w:left="5760" w:hanging="360"/>
+      </w:pPr>
+    </w:lvl>
+    <w:lvl w:ilvl="8" w:tplc="0406001B" w:tentative="1">
+      <w:start w:val="1"/>
+      <w:numFmt w:val="lowerRoman"/>
+      <w:lvlText w:val="%9."/>
+      <w:lvlJc w:val="right"/>
+      <w:pPr>
+        <w:ind w:left="6480" w:hanging="180"/>
+      </w:pPr>
+    </w:lvl>
+  </w:abstractNum>
+  <w:abstractNum w:abstractNumId="14" w15:restartNumberingAfterBreak="0">
     <w:nsid w:val="6D5B12F1"/>
     <w:multiLevelType w:val="hybridMultilevel"/>
     <w:tmpl w:val="4844BD28"/>
@@ -6222,22 +9474,49 @@
     </w:lvl>
   </w:abstractNum>
   <w:num w:numId="1">
-    <w:abstractNumId w:val="1"/>
+    <w:abstractNumId w:val="7"/>
   </w:num>
   <w:num w:numId="2">
-    <w:abstractNumId w:val="3"/>
+    <w:abstractNumId w:val="10"/>
   </w:num>
   <w:num w:numId="3">
-    <w:abstractNumId w:val="5"/>
+    <w:abstractNumId w:val="14"/>
   </w:num>
   <w:num w:numId="4">
-    <w:abstractNumId w:val="2"/>
+    <w:abstractNumId w:val="8"/>
   </w:num>
   <w:num w:numId="5">
-    <w:abstractNumId w:val="4"/>
+    <w:abstractNumId w:val="12"/>
   </w:num>
   <w:num w:numId="6">
     <w:abstractNumId w:val="0"/>
+  </w:num>
+  <w:num w:numId="7">
+    <w:abstractNumId w:val="6"/>
+  </w:num>
+  <w:num w:numId="8">
+    <w:abstractNumId w:val="4"/>
+  </w:num>
+  <w:num w:numId="9">
+    <w:abstractNumId w:val="13"/>
+  </w:num>
+  <w:num w:numId="10">
+    <w:abstractNumId w:val="9"/>
+  </w:num>
+  <w:num w:numId="11">
+    <w:abstractNumId w:val="2"/>
+  </w:num>
+  <w:num w:numId="12">
+    <w:abstractNumId w:val="5"/>
+  </w:num>
+  <w:num w:numId="13">
+    <w:abstractNumId w:val="3"/>
+  </w:num>
+  <w:num w:numId="14">
+    <w:abstractNumId w:val="1"/>
+  </w:num>
+  <w:num w:numId="15">
+    <w:abstractNumId w:val="11"/>
   </w:num>
 </w:numbering>
 </file>

</xml_diff>